<commit_message>
Summary and Write-up for Interventions.
</commit_message>
<xml_diff>
--- a/InterventionsSummary.docx
+++ b/InterventionsSummary.docx
@@ -66,7 +66,7 @@
           <w:sz w:val="24"/>
           <w:szCs w:val="24"/>
         </w:rPr>
-        <w:t>test the impact of interventions on the game (compared to no interventions), the variance introduced by interventions, and finally, the different impacts and variance of those impacts when altering the intervention settings.</w:t>
+        <w:t>test the impact of interventions on the game (compared to no interventions), the variance introduced by interventions, and finally, the different impacts of those impacts when altering the intervention settings.</w:t>
       </w:r>
       <w:r>
         <w:rPr>
@@ -477,6 +477,953 @@
         </w:rPr>
         <w:t xml:space="preserve">The </w:t>
       </w:r>
+      <w:r>
+        <w:rPr>
+          <w:rFonts w:cstheme="minorHAnsi"/>
+          <w:sz w:val="24"/>
+          <w:szCs w:val="24"/>
+        </w:rPr>
+        <w:t xml:space="preserve">first experiment involved analyzing each case of the intervention inputs to determine a mean impact of interventions relative to the base case. </w:t>
+      </w:r>
+      <w:r>
+        <w:rPr>
+          <w:rFonts w:cstheme="minorHAnsi"/>
+          <w:sz w:val="24"/>
+          <w:szCs w:val="24"/>
+        </w:rPr>
+        <w:t>The findings are included below.</w:t>
+      </w:r>
+    </w:p>
+    <w:tbl>
+      <w:tblPr>
+        <w:tblStyle w:val="TableGrid"/>
+        <w:tblW w:w="0" w:type="auto"/>
+        <w:tblLook w:val="04A0" w:firstRow="1" w:lastRow="0" w:firstColumn="1" w:lastColumn="0" w:noHBand="0" w:noVBand="1"/>
+      </w:tblPr>
+      <w:tblGrid>
+        <w:gridCol w:w="4675"/>
+        <w:gridCol w:w="4675"/>
+      </w:tblGrid>
+      <w:tr>
+        <w:tc>
+          <w:tcPr>
+            <w:tcW w:w="4675" w:type="dxa"/>
+          </w:tcPr>
+          <w:p>
+            <w:pPr>
+              <w:rPr>
+                <w:rFonts w:cstheme="minorHAnsi"/>
+                <w:sz w:val="24"/>
+                <w:szCs w:val="24"/>
+              </w:rPr>
+            </w:pPr>
+            <w:r>
+              <w:rPr>
+                <w:rFonts w:cstheme="minorHAnsi"/>
+                <w:sz w:val="24"/>
+                <w:szCs w:val="24"/>
+              </w:rPr>
+              <w:t xml:space="preserve">Trial </w:t>
+            </w:r>
+          </w:p>
+        </w:tc>
+        <w:tc>
+          <w:tcPr>
+            <w:tcW w:w="4675" w:type="dxa"/>
+          </w:tcPr>
+          <w:p>
+            <w:pPr>
+              <w:rPr>
+                <w:rFonts w:cstheme="minorHAnsi"/>
+                <w:sz w:val="24"/>
+                <w:szCs w:val="24"/>
+              </w:rPr>
+            </w:pPr>
+            <w:r>
+              <w:rPr>
+                <w:rFonts w:cstheme="minorHAnsi"/>
+                <w:sz w:val="24"/>
+                <w:szCs w:val="24"/>
+              </w:rPr>
+              <w:t>Quality Change</w:t>
+            </w:r>
+            <w:r>
+              <w:rPr>
+                <w:rFonts w:cstheme="minorHAnsi"/>
+                <w:sz w:val="24"/>
+                <w:szCs w:val="24"/>
+              </w:rPr>
+              <w:t xml:space="preserve"> of </w:t>
+            </w:r>
+            <w:proofErr w:type="spellStart"/>
+            <w:r>
+              <w:rPr>
+                <w:rFonts w:cstheme="minorHAnsi"/>
+                <w:sz w:val="24"/>
+                <w:szCs w:val="24"/>
+              </w:rPr>
+              <w:t>MyCountry</w:t>
+            </w:r>
+            <w:proofErr w:type="spellEnd"/>
+            <w:r>
+              <w:rPr>
+                <w:rFonts w:cstheme="minorHAnsi"/>
+                <w:sz w:val="24"/>
+                <w:szCs w:val="24"/>
+              </w:rPr>
+              <w:t xml:space="preserve"> a</w:t>
+            </w:r>
+            <w:r>
+              <w:rPr>
+                <w:rFonts w:cstheme="minorHAnsi"/>
+                <w:sz w:val="24"/>
+                <w:szCs w:val="24"/>
+              </w:rPr>
+              <w:t>fter</w:t>
+            </w:r>
+            <w:r>
+              <w:rPr>
+                <w:rFonts w:cstheme="minorHAnsi"/>
+                <w:sz w:val="24"/>
+                <w:szCs w:val="24"/>
+              </w:rPr>
+              <w:t xml:space="preserve"> 7 Turns</w:t>
+            </w:r>
+          </w:p>
+        </w:tc>
+      </w:tr>
+      <w:tr>
+        <w:tc>
+          <w:tcPr>
+            <w:tcW w:w="4675" w:type="dxa"/>
+          </w:tcPr>
+          <w:p>
+            <w:pPr>
+              <w:rPr>
+                <w:rFonts w:cstheme="minorHAnsi"/>
+                <w:sz w:val="24"/>
+                <w:szCs w:val="24"/>
+              </w:rPr>
+            </w:pPr>
+            <w:r>
+              <w:rPr>
+                <w:rFonts w:cstheme="minorHAnsi"/>
+                <w:sz w:val="24"/>
+                <w:szCs w:val="24"/>
+              </w:rPr>
+              <w:t>No Interventions</w:t>
+            </w:r>
+          </w:p>
+        </w:tc>
+        <w:tc>
+          <w:tcPr>
+            <w:tcW w:w="4675" w:type="dxa"/>
+          </w:tcPr>
+          <w:p>
+            <w:pPr>
+              <w:rPr>
+                <w:rFonts w:cstheme="minorHAnsi"/>
+                <w:sz w:val="24"/>
+                <w:szCs w:val="24"/>
+              </w:rPr>
+            </w:pPr>
+            <w:r>
+              <w:rPr>
+                <w:rFonts w:cstheme="minorHAnsi"/>
+                <w:sz w:val="24"/>
+                <w:szCs w:val="24"/>
+              </w:rPr>
+              <w:t>6</w:t>
+            </w:r>
+            <w:r>
+              <w:rPr>
+                <w:rFonts w:cstheme="minorHAnsi"/>
+                <w:sz w:val="24"/>
+                <w:szCs w:val="24"/>
+              </w:rPr>
+              <w:t>,</w:t>
+            </w:r>
+            <w:r>
+              <w:rPr>
+                <w:rFonts w:cstheme="minorHAnsi"/>
+                <w:sz w:val="24"/>
+                <w:szCs w:val="24"/>
+              </w:rPr>
+              <w:t>395</w:t>
+            </w:r>
+            <w:r>
+              <w:rPr>
+                <w:rFonts w:cstheme="minorHAnsi"/>
+                <w:sz w:val="24"/>
+                <w:szCs w:val="24"/>
+              </w:rPr>
+              <w:t>,</w:t>
+            </w:r>
+            <w:r>
+              <w:rPr>
+                <w:rFonts w:cstheme="minorHAnsi"/>
+                <w:sz w:val="24"/>
+                <w:szCs w:val="24"/>
+              </w:rPr>
+              <w:t>139.843</w:t>
+            </w:r>
+          </w:p>
+        </w:tc>
+      </w:tr>
+      <w:tr>
+        <w:tc>
+          <w:tcPr>
+            <w:tcW w:w="4675" w:type="dxa"/>
+          </w:tcPr>
+          <w:p>
+            <w:pPr>
+              <w:rPr>
+                <w:rFonts w:cstheme="minorHAnsi"/>
+                <w:sz w:val="24"/>
+                <w:szCs w:val="24"/>
+              </w:rPr>
+            </w:pPr>
+            <w:r>
+              <w:rPr>
+                <w:rFonts w:cstheme="minorHAnsi"/>
+                <w:sz w:val="24"/>
+                <w:szCs w:val="24"/>
+              </w:rPr>
+              <w:t>Case 0</w:t>
+            </w:r>
+          </w:p>
+        </w:tc>
+        <w:tc>
+          <w:tcPr>
+            <w:tcW w:w="4675" w:type="dxa"/>
+          </w:tcPr>
+          <w:p>
+            <w:pPr>
+              <w:rPr>
+                <w:rFonts w:cstheme="minorHAnsi"/>
+                <w:sz w:val="24"/>
+                <w:szCs w:val="24"/>
+              </w:rPr>
+            </w:pPr>
+            <w:r>
+              <w:rPr>
+                <w:rFonts w:cstheme="minorHAnsi"/>
+                <w:sz w:val="24"/>
+                <w:szCs w:val="24"/>
+              </w:rPr>
+              <w:t>6</w:t>
+            </w:r>
+            <w:r>
+              <w:rPr>
+                <w:rFonts w:cstheme="minorHAnsi"/>
+                <w:sz w:val="24"/>
+                <w:szCs w:val="24"/>
+              </w:rPr>
+              <w:t>,</w:t>
+            </w:r>
+            <w:r>
+              <w:rPr>
+                <w:rFonts w:cstheme="minorHAnsi"/>
+                <w:sz w:val="24"/>
+                <w:szCs w:val="24"/>
+              </w:rPr>
+              <w:t>378</w:t>
+            </w:r>
+            <w:r>
+              <w:rPr>
+                <w:rFonts w:cstheme="minorHAnsi"/>
+                <w:sz w:val="24"/>
+                <w:szCs w:val="24"/>
+              </w:rPr>
+              <w:t>,</w:t>
+            </w:r>
+            <w:r>
+              <w:rPr>
+                <w:rFonts w:cstheme="minorHAnsi"/>
+                <w:sz w:val="24"/>
+                <w:szCs w:val="24"/>
+              </w:rPr>
+              <w:t>887.242</w:t>
+            </w:r>
+          </w:p>
+        </w:tc>
+      </w:tr>
+      <w:tr>
+        <w:tc>
+          <w:tcPr>
+            <w:tcW w:w="4675" w:type="dxa"/>
+          </w:tcPr>
+          <w:p>
+            <w:pPr>
+              <w:rPr>
+                <w:rFonts w:cstheme="minorHAnsi"/>
+                <w:sz w:val="24"/>
+                <w:szCs w:val="24"/>
+              </w:rPr>
+            </w:pPr>
+            <w:r>
+              <w:rPr>
+                <w:rFonts w:cstheme="minorHAnsi"/>
+                <w:sz w:val="24"/>
+                <w:szCs w:val="24"/>
+              </w:rPr>
+              <w:t>Case 1</w:t>
+            </w:r>
+          </w:p>
+        </w:tc>
+        <w:tc>
+          <w:tcPr>
+            <w:tcW w:w="4675" w:type="dxa"/>
+          </w:tcPr>
+          <w:p>
+            <w:pPr>
+              <w:rPr>
+                <w:rFonts w:cstheme="minorHAnsi"/>
+                <w:sz w:val="24"/>
+                <w:szCs w:val="24"/>
+              </w:rPr>
+            </w:pPr>
+            <w:r>
+              <w:rPr>
+                <w:rFonts w:cstheme="minorHAnsi"/>
+                <w:sz w:val="24"/>
+                <w:szCs w:val="24"/>
+              </w:rPr>
+              <w:t>6</w:t>
+            </w:r>
+            <w:r>
+              <w:rPr>
+                <w:rFonts w:cstheme="minorHAnsi"/>
+                <w:sz w:val="24"/>
+                <w:szCs w:val="24"/>
+              </w:rPr>
+              <w:t>,</w:t>
+            </w:r>
+            <w:r>
+              <w:rPr>
+                <w:rFonts w:cstheme="minorHAnsi"/>
+                <w:sz w:val="24"/>
+                <w:szCs w:val="24"/>
+              </w:rPr>
+              <w:t>251</w:t>
+            </w:r>
+            <w:r>
+              <w:rPr>
+                <w:rFonts w:cstheme="minorHAnsi"/>
+                <w:sz w:val="24"/>
+                <w:szCs w:val="24"/>
+              </w:rPr>
+              <w:t>,</w:t>
+            </w:r>
+            <w:r>
+              <w:rPr>
+                <w:rFonts w:cstheme="minorHAnsi"/>
+                <w:sz w:val="24"/>
+                <w:szCs w:val="24"/>
+              </w:rPr>
+              <w:t>688.168</w:t>
+            </w:r>
+          </w:p>
+        </w:tc>
+      </w:tr>
+      <w:tr>
+        <w:tc>
+          <w:tcPr>
+            <w:tcW w:w="4675" w:type="dxa"/>
+          </w:tcPr>
+          <w:p>
+            <w:pPr>
+              <w:rPr>
+                <w:rFonts w:cstheme="minorHAnsi"/>
+                <w:sz w:val="24"/>
+                <w:szCs w:val="24"/>
+              </w:rPr>
+            </w:pPr>
+            <w:r>
+              <w:rPr>
+                <w:rFonts w:cstheme="minorHAnsi"/>
+                <w:sz w:val="24"/>
+                <w:szCs w:val="24"/>
+              </w:rPr>
+              <w:t>Case 2</w:t>
+            </w:r>
+          </w:p>
+        </w:tc>
+        <w:tc>
+          <w:tcPr>
+            <w:tcW w:w="4675" w:type="dxa"/>
+          </w:tcPr>
+          <w:p>
+            <w:pPr>
+              <w:rPr>
+                <w:rFonts w:cstheme="minorHAnsi"/>
+                <w:sz w:val="24"/>
+                <w:szCs w:val="24"/>
+              </w:rPr>
+            </w:pPr>
+            <w:r>
+              <w:rPr>
+                <w:rFonts w:cstheme="minorHAnsi"/>
+                <w:sz w:val="24"/>
+                <w:szCs w:val="24"/>
+              </w:rPr>
+              <w:t>6</w:t>
+            </w:r>
+            <w:r>
+              <w:rPr>
+                <w:rFonts w:cstheme="minorHAnsi"/>
+                <w:sz w:val="24"/>
+                <w:szCs w:val="24"/>
+              </w:rPr>
+              <w:t>,</w:t>
+            </w:r>
+            <w:r>
+              <w:rPr>
+                <w:rFonts w:cstheme="minorHAnsi"/>
+                <w:sz w:val="24"/>
+                <w:szCs w:val="24"/>
+              </w:rPr>
+              <w:t>275</w:t>
+            </w:r>
+            <w:r>
+              <w:rPr>
+                <w:rFonts w:cstheme="minorHAnsi"/>
+                <w:sz w:val="24"/>
+                <w:szCs w:val="24"/>
+              </w:rPr>
+              <w:t>,</w:t>
+            </w:r>
+            <w:r>
+              <w:rPr>
+                <w:rFonts w:cstheme="minorHAnsi"/>
+                <w:sz w:val="24"/>
+                <w:szCs w:val="24"/>
+              </w:rPr>
+              <w:t>885.771</w:t>
+            </w:r>
+          </w:p>
+        </w:tc>
+      </w:tr>
+      <w:tr>
+        <w:tc>
+          <w:tcPr>
+            <w:tcW w:w="4675" w:type="dxa"/>
+          </w:tcPr>
+          <w:p>
+            <w:pPr>
+              <w:rPr>
+                <w:rFonts w:cstheme="minorHAnsi"/>
+                <w:sz w:val="24"/>
+                <w:szCs w:val="24"/>
+              </w:rPr>
+            </w:pPr>
+            <w:r>
+              <w:rPr>
+                <w:rFonts w:cstheme="minorHAnsi"/>
+                <w:sz w:val="24"/>
+                <w:szCs w:val="24"/>
+              </w:rPr>
+              <w:t>Case 3</w:t>
+            </w:r>
+          </w:p>
+        </w:tc>
+        <w:tc>
+          <w:tcPr>
+            <w:tcW w:w="4675" w:type="dxa"/>
+          </w:tcPr>
+          <w:p>
+            <w:pPr>
+              <w:rPr>
+                <w:rFonts w:cstheme="minorHAnsi"/>
+                <w:sz w:val="24"/>
+                <w:szCs w:val="24"/>
+              </w:rPr>
+            </w:pPr>
+            <w:r>
+              <w:rPr>
+                <w:rFonts w:cstheme="minorHAnsi"/>
+                <w:sz w:val="24"/>
+                <w:szCs w:val="24"/>
+              </w:rPr>
+              <w:t>4</w:t>
+            </w:r>
+            <w:r>
+              <w:rPr>
+                <w:rFonts w:cstheme="minorHAnsi"/>
+                <w:sz w:val="24"/>
+                <w:szCs w:val="24"/>
+              </w:rPr>
+              <w:t>,</w:t>
+            </w:r>
+            <w:r>
+              <w:rPr>
+                <w:rFonts w:cstheme="minorHAnsi"/>
+                <w:sz w:val="24"/>
+                <w:szCs w:val="24"/>
+              </w:rPr>
+              <w:t>082</w:t>
+            </w:r>
+            <w:r>
+              <w:rPr>
+                <w:rFonts w:cstheme="minorHAnsi"/>
+                <w:sz w:val="24"/>
+                <w:szCs w:val="24"/>
+              </w:rPr>
+              <w:t>,</w:t>
+            </w:r>
+            <w:r>
+              <w:rPr>
+                <w:rFonts w:cstheme="minorHAnsi"/>
+                <w:sz w:val="24"/>
+                <w:szCs w:val="24"/>
+              </w:rPr>
+              <w:t>547.174</w:t>
+            </w:r>
+          </w:p>
+        </w:tc>
+      </w:tr>
+      <w:tr>
+        <w:tc>
+          <w:tcPr>
+            <w:tcW w:w="4675" w:type="dxa"/>
+            <w:shd w:val="clear" w:color="auto" w:fill="F2F2F2" w:themeFill="background1" w:themeFillShade="F2"/>
+          </w:tcPr>
+          <w:p>
+            <w:pPr>
+              <w:rPr>
+                <w:rFonts w:cstheme="minorHAnsi"/>
+                <w:color w:val="1F3864" w:themeColor="accent1" w:themeShade="80"/>
+                <w:sz w:val="24"/>
+                <w:szCs w:val="24"/>
+              </w:rPr>
+            </w:pPr>
+            <w:r>
+              <w:rPr>
+                <w:rFonts w:cstheme="minorHAnsi"/>
+                <w:color w:val="1F3864" w:themeColor="accent1" w:themeShade="80"/>
+                <w:sz w:val="24"/>
+                <w:szCs w:val="24"/>
+              </w:rPr>
+              <w:t>Interventions Mean</w:t>
+            </w:r>
+          </w:p>
+        </w:tc>
+        <w:tc>
+          <w:tcPr>
+            <w:tcW w:w="4675" w:type="dxa"/>
+            <w:shd w:val="clear" w:color="auto" w:fill="F2F2F2" w:themeFill="background1" w:themeFillShade="F2"/>
+          </w:tcPr>
+          <w:p>
+            <w:pPr>
+              <w:rPr>
+                <w:rFonts w:cstheme="minorHAnsi"/>
+                <w:color w:val="1F3864" w:themeColor="accent1" w:themeShade="80"/>
+                <w:sz w:val="24"/>
+                <w:szCs w:val="24"/>
+              </w:rPr>
+            </w:pPr>
+            <w:r>
+              <w:rPr>
+                <w:rFonts w:cstheme="minorHAnsi"/>
+                <w:color w:val="1F3864" w:themeColor="accent1" w:themeShade="80"/>
+                <w:sz w:val="24"/>
+                <w:szCs w:val="24"/>
+              </w:rPr>
+              <w:t>5,747,252.09</w:t>
+            </w:r>
+          </w:p>
+        </w:tc>
+      </w:tr>
+      <w:tr>
+        <w:tc>
+          <w:tcPr>
+            <w:tcW w:w="4675" w:type="dxa"/>
+            <w:shd w:val="clear" w:color="auto" w:fill="F2F2F2" w:themeFill="background1" w:themeFillShade="F2"/>
+          </w:tcPr>
+          <w:p>
+            <w:pPr>
+              <w:rPr>
+                <w:rFonts w:cstheme="minorHAnsi"/>
+                <w:color w:val="1F3864" w:themeColor="accent1" w:themeShade="80"/>
+                <w:sz w:val="24"/>
+                <w:szCs w:val="24"/>
+              </w:rPr>
+            </w:pPr>
+            <w:r>
+              <w:rPr>
+                <w:rFonts w:cstheme="minorHAnsi"/>
+                <w:color w:val="1F3864" w:themeColor="accent1" w:themeShade="80"/>
+                <w:sz w:val="24"/>
+                <w:szCs w:val="24"/>
+              </w:rPr>
+              <w:t xml:space="preserve">Interventions </w:t>
+            </w:r>
+            <w:r>
+              <w:rPr>
+                <w:rFonts w:cstheme="minorHAnsi"/>
+                <w:color w:val="1F3864" w:themeColor="accent1" w:themeShade="80"/>
+                <w:sz w:val="24"/>
+                <w:szCs w:val="24"/>
+              </w:rPr>
+              <w:t>Std. Dev</w:t>
+            </w:r>
+          </w:p>
+        </w:tc>
+        <w:tc>
+          <w:tcPr>
+            <w:tcW w:w="4675" w:type="dxa"/>
+            <w:shd w:val="clear" w:color="auto" w:fill="F2F2F2" w:themeFill="background1" w:themeFillShade="F2"/>
+          </w:tcPr>
+          <w:p>
+            <w:pPr>
+              <w:rPr>
+                <w:rFonts w:cstheme="minorHAnsi"/>
+                <w:color w:val="1F3864" w:themeColor="accent1" w:themeShade="80"/>
+                <w:sz w:val="24"/>
+                <w:szCs w:val="24"/>
+              </w:rPr>
+            </w:pPr>
+            <w:r>
+              <w:rPr>
+                <w:rFonts w:cstheme="minorHAnsi"/>
+                <w:color w:val="1F3864" w:themeColor="accent1" w:themeShade="80"/>
+                <w:sz w:val="24"/>
+                <w:szCs w:val="24"/>
+              </w:rPr>
+              <w:t>1,111,172.77</w:t>
+            </w:r>
+          </w:p>
+        </w:tc>
+      </w:tr>
+    </w:tbl>
+    <w:p>
+      <w:pPr>
+        <w:rPr>
+          <w:rFonts w:cstheme="minorHAnsi"/>
+          <w:sz w:val="24"/>
+          <w:szCs w:val="24"/>
+        </w:rPr>
+      </w:pPr>
+    </w:p>
+    <w:p>
+      <w:pPr>
+        <w:rPr>
+          <w:rFonts w:cstheme="minorHAnsi"/>
+          <w:sz w:val="24"/>
+          <w:szCs w:val="24"/>
+        </w:rPr>
+      </w:pPr>
+      <w:r>
+        <w:rPr>
+          <w:rFonts w:cstheme="minorHAnsi"/>
+          <w:sz w:val="24"/>
+          <w:szCs w:val="24"/>
+        </w:rPr>
+        <w:t xml:space="preserve">The </w:t>
+      </w:r>
+      <w:r>
+        <w:rPr>
+          <w:rFonts w:cstheme="minorHAnsi"/>
+          <w:sz w:val="24"/>
+          <w:szCs w:val="24"/>
+        </w:rPr>
+        <w:t>findings show that the interventions impact the game evolution by lowering</w:t>
+      </w:r>
+      <w:r>
+        <w:rPr>
+          <w:rFonts w:cstheme="minorHAnsi"/>
+          <w:sz w:val="24"/>
+          <w:szCs w:val="24"/>
+        </w:rPr>
+        <w:t xml:space="preserve"> the change in state quality</w:t>
+      </w:r>
+      <w:r>
+        <w:rPr>
+          <w:rFonts w:cstheme="minorHAnsi"/>
+          <w:sz w:val="24"/>
+          <w:szCs w:val="24"/>
+        </w:rPr>
+        <w:t xml:space="preserve"> change after 7 rounds and introducing a small amount of variance. This is in-line with our original goal for adding interventions. Only in Case 3, which involved numerous high-probability, high-impact events </w:t>
+      </w:r>
+      <w:r>
+        <w:rPr>
+          <w:rFonts w:cstheme="minorHAnsi"/>
+          <w:sz w:val="24"/>
+          <w:szCs w:val="24"/>
+        </w:rPr>
+        <w:t xml:space="preserve">did we notice a substantial drop in quality from beginning to end of game. This confirms that our </w:t>
+      </w:r>
+      <w:r>
+        <w:rPr>
+          <w:rFonts w:cstheme="minorHAnsi"/>
+          <w:sz w:val="24"/>
+          <w:szCs w:val="24"/>
+        </w:rPr>
+        <w:t xml:space="preserve">implementation is flexible enough to alter the game either gently or substantially depending on the input </w:t>
+      </w:r>
+      <w:r>
+        <w:rPr>
+          <w:rFonts w:cstheme="minorHAnsi"/>
+          <w:sz w:val="24"/>
+          <w:szCs w:val="24"/>
+        </w:rPr>
+        <w:t xml:space="preserve">parameters for </w:t>
+      </w:r>
+      <w:r>
+        <w:rPr>
+          <w:rFonts w:cstheme="minorHAnsi"/>
+          <w:sz w:val="24"/>
+          <w:szCs w:val="24"/>
+        </w:rPr>
+        <w:t>interventions.</w:t>
+      </w:r>
+    </w:p>
+    <w:p>
+      <w:pPr>
+        <w:rPr>
+          <w:rFonts w:cstheme="minorHAnsi"/>
+          <w:sz w:val="24"/>
+          <w:szCs w:val="24"/>
+        </w:rPr>
+      </w:pPr>
+      <w:r>
+        <w:rPr>
+          <w:rFonts w:cstheme="minorHAnsi"/>
+          <w:sz w:val="24"/>
+          <w:szCs w:val="24"/>
+        </w:rPr>
+        <w:t>The second experiment involving generating confidence intervals from the data used in experiment 1. Using a t-distribution and alpha of 0.</w:t>
+      </w:r>
+      <w:r>
+        <w:rPr>
+          <w:rFonts w:cstheme="minorHAnsi"/>
+          <w:sz w:val="24"/>
+          <w:szCs w:val="24"/>
+        </w:rPr>
+        <w:t>1</w:t>
+      </w:r>
+      <w:r>
+        <w:rPr>
+          <w:rFonts w:cstheme="minorHAnsi"/>
+          <w:sz w:val="24"/>
+          <w:szCs w:val="24"/>
+        </w:rPr>
+        <w:t xml:space="preserve"> (two-tailed), we determined the </w:t>
+      </w:r>
+      <w:r>
+        <w:rPr>
+          <w:rFonts w:cstheme="minorHAnsi"/>
+          <w:sz w:val="24"/>
+          <w:szCs w:val="24"/>
+        </w:rPr>
+        <w:t xml:space="preserve">90% </w:t>
+      </w:r>
+      <w:r>
+        <w:rPr>
+          <w:rFonts w:cstheme="minorHAnsi"/>
+          <w:sz w:val="24"/>
+          <w:szCs w:val="24"/>
+        </w:rPr>
+        <w:t xml:space="preserve">confidence interval for the intervention impact was </w:t>
+      </w:r>
+      <w:r>
+        <w:rPr>
+          <w:rFonts w:cstheme="minorHAnsi"/>
+          <w:sz w:val="24"/>
+          <w:szCs w:val="24"/>
+        </w:rPr>
+        <w:t>(</w:t>
+      </w:r>
+      <w:r>
+        <w:rPr>
+          <w:rFonts w:cstheme="minorHAnsi"/>
+          <w:sz w:val="24"/>
+          <w:szCs w:val="24"/>
+        </w:rPr>
+        <w:t xml:space="preserve">3,378,402.00 </w:t>
+      </w:r>
+      <w:r>
+        <w:rPr>
+          <w:rFonts w:cstheme="minorHAnsi"/>
+          <w:sz w:val="24"/>
+          <w:szCs w:val="24"/>
+        </w:rPr>
+        <w:t xml:space="preserve"> :</w:t>
+      </w:r>
+      <w:r>
+        <w:rPr>
+          <w:rFonts w:cstheme="minorHAnsi"/>
+          <w:sz w:val="24"/>
+          <w:szCs w:val="24"/>
+        </w:rPr>
+        <w:t xml:space="preserve"> </w:t>
+      </w:r>
+      <w:r>
+        <w:rPr>
+          <w:rFonts w:cstheme="minorHAnsi"/>
+          <w:sz w:val="24"/>
+          <w:szCs w:val="24"/>
+        </w:rPr>
+        <w:t>8,116,102.18</w:t>
+      </w:r>
+      <w:r>
+        <w:rPr>
+          <w:rFonts w:cstheme="minorHAnsi"/>
+          <w:sz w:val="24"/>
+          <w:szCs w:val="24"/>
+        </w:rPr>
+        <w:t>)</w:t>
+      </w:r>
+      <w:r>
+        <w:rPr>
+          <w:rFonts w:cstheme="minorHAnsi"/>
+          <w:sz w:val="24"/>
+          <w:szCs w:val="24"/>
+        </w:rPr>
+        <w:t>.</w:t>
+      </w:r>
+      <w:r>
+        <w:rPr>
+          <w:rFonts w:cstheme="minorHAnsi"/>
+          <w:sz w:val="24"/>
+          <w:szCs w:val="24"/>
+        </w:rPr>
+        <w:t xml:space="preserve"> This means </w:t>
+      </w:r>
+      <w:r>
+        <w:rPr>
+          <w:rFonts w:cstheme="minorHAnsi"/>
+          <w:sz w:val="24"/>
+          <w:szCs w:val="24"/>
+        </w:rPr>
+        <w:lastRenderedPageBreak/>
+        <w:t xml:space="preserve">the reduction of quality is not statistically significant at the 90% level. However, using our domain knowledge and the fact </w:t>
+      </w:r>
+      <w:r>
+        <w:rPr>
+          <w:rFonts w:cstheme="minorHAnsi"/>
+          <w:sz w:val="24"/>
+          <w:szCs w:val="24"/>
+        </w:rPr>
+        <w:t>C</w:t>
+      </w:r>
+      <w:r>
+        <w:rPr>
+          <w:rFonts w:cstheme="minorHAnsi"/>
+          <w:sz w:val="24"/>
+          <w:szCs w:val="24"/>
+        </w:rPr>
+        <w:t xml:space="preserve">ase 3 had a substantially higher impact than the other cases, we believe our interventions implementation is producing meaningful </w:t>
+      </w:r>
+      <w:r>
+        <w:rPr>
+          <w:rFonts w:cstheme="minorHAnsi"/>
+          <w:sz w:val="24"/>
+          <w:szCs w:val="24"/>
+        </w:rPr>
+        <w:t>results</w:t>
+      </w:r>
+      <w:r>
+        <w:rPr>
+          <w:rFonts w:cstheme="minorHAnsi"/>
+          <w:sz w:val="24"/>
+          <w:szCs w:val="24"/>
+        </w:rPr>
+        <w:t xml:space="preserve"> in the intended manner (reducing quality only slightly while increasing variance</w:t>
+      </w:r>
+      <w:r>
+        <w:rPr>
+          <w:rFonts w:cstheme="minorHAnsi"/>
+          <w:sz w:val="24"/>
+          <w:szCs w:val="24"/>
+        </w:rPr>
+        <w:t>)</w:t>
+      </w:r>
+      <w:r>
+        <w:rPr>
+          <w:rFonts w:cstheme="minorHAnsi"/>
+          <w:sz w:val="24"/>
+          <w:szCs w:val="24"/>
+        </w:rPr>
+        <w:t>.</w:t>
+      </w:r>
+    </w:p>
+    <w:p>
+      <w:pPr>
+        <w:rPr>
+          <w:rFonts w:cstheme="minorHAnsi"/>
+          <w:sz w:val="24"/>
+          <w:szCs w:val="24"/>
+        </w:rPr>
+      </w:pPr>
+    </w:p>
+    <w:p>
+      <w:pPr>
+        <w:rPr>
+          <w:rFonts w:cstheme="minorHAnsi"/>
+          <w:sz w:val="24"/>
+          <w:szCs w:val="24"/>
+        </w:rPr>
+      </w:pPr>
+      <w:r>
+        <w:rPr>
+          <w:rFonts w:cstheme="minorHAnsi"/>
+          <w:sz w:val="24"/>
+          <w:szCs w:val="24"/>
+        </w:rPr>
+        <w:t>The complete output of the 5</w:t>
+      </w:r>
+      <w:r>
+        <w:rPr>
+          <w:rFonts w:cstheme="minorHAnsi"/>
+          <w:sz w:val="24"/>
+          <w:szCs w:val="24"/>
+        </w:rPr>
+        <w:t xml:space="preserve"> test cases is included below.</w:t>
+      </w:r>
+    </w:p>
+    <w:p>
+      <w:pPr>
+        <w:rPr>
+          <w:rFonts w:cstheme="minorHAnsi"/>
+          <w:sz w:val="24"/>
+          <w:szCs w:val="24"/>
+        </w:rPr>
+      </w:pPr>
+    </w:p>
+    <w:p>
+      <w:pPr>
+        <w:rPr>
+          <w:rFonts w:cstheme="minorHAnsi"/>
+          <w:sz w:val="24"/>
+          <w:szCs w:val="24"/>
+        </w:rPr>
+      </w:pPr>
+      <w:r>
+        <w:rPr>
+          <w:rFonts w:cstheme="minorHAnsi"/>
+          <w:sz w:val="24"/>
+          <w:szCs w:val="24"/>
+        </w:rPr>
+        <w:t>No Interventions Case</w:t>
+      </w:r>
+      <w:r>
+        <w:rPr>
+          <w:rFonts w:cstheme="minorHAnsi"/>
+          <w:sz w:val="24"/>
+          <w:szCs w:val="24"/>
+        </w:rPr>
+        <w:t>:</w:t>
+      </w:r>
+    </w:p>
+    <w:p>
+      <w:pPr>
+        <w:rPr>
+          <w:rFonts w:cstheme="minorHAnsi"/>
+          <w:sz w:val="24"/>
+          <w:szCs w:val="24"/>
+        </w:rPr>
+      </w:pPr>
     </w:p>
     <w:sectPr>
       <w:pgSz w:w="12240" w:h="15840"/>
@@ -611,6 +1558,7 @@
     <w:lsdException w:name="HTML Sample" w:semiHidden="1" w:unhideWhenUsed="1"/>
     <w:lsdException w:name="HTML Typewriter" w:semiHidden="1" w:unhideWhenUsed="1"/>
     <w:lsdException w:name="HTML Variable" w:semiHidden="1" w:unhideWhenUsed="1"/>
+    <w:lsdException w:name="Normal Table" w:semiHidden="1" w:unhideWhenUsed="1"/>
     <w:lsdException w:name="annotation subject" w:semiHidden="1" w:unhideWhenUsed="1"/>
     <w:lsdException w:name="No List" w:semiHidden="1" w:unhideWhenUsed="1"/>
     <w:lsdException w:name="Outline List 1" w:semiHidden="1" w:unhideWhenUsed="1"/>
@@ -657,8 +1605,10 @@
     <w:lsdException w:name="Table Subtle 2" w:semiHidden="1" w:unhideWhenUsed="1"/>
     <w:lsdException w:name="Table Web 1" w:semiHidden="1" w:unhideWhenUsed="1"/>
     <w:lsdException w:name="Table Web 2" w:semiHidden="1" w:unhideWhenUsed="1"/>
+    <w:lsdException w:name="Table Web 3" w:semiHidden="1" w:unhideWhenUsed="1"/>
     <w:lsdException w:name="Balloon Text" w:semiHidden="1" w:unhideWhenUsed="1"/>
     <w:lsdException w:name="Table Grid" w:uiPriority="39"/>
+    <w:lsdException w:name="Table Theme" w:semiHidden="1" w:unhideWhenUsed="1"/>
     <w:lsdException w:name="Placeholder Text" w:semiHidden="1"/>
     <w:lsdException w:name="No Spacing" w:uiPriority="1" w:qFormat="1"/>
     <w:lsdException w:name="Light Shading" w:uiPriority="60"/>

</xml_diff>

<commit_message>
Add extra "log_inequality = False" line to interventions summary.
-DN
</commit_message>
<xml_diff>
--- a/InterventionsSummary.docx
+++ b/InterventionsSummary.docx
@@ -3003,6 +3003,38 @@
           <w:szCs w:val="24"/>
         </w:rPr>
       </w:pPr>
+      <w:proofErr w:type="spellStart"/>
+      <w:r>
+        <w:rPr>
+          <w:rFonts w:cstheme="minorHAnsi"/>
+          <w:sz w:val="24"/>
+          <w:szCs w:val="24"/>
+        </w:rPr>
+        <w:t>log_inequality</w:t>
+      </w:r>
+      <w:proofErr w:type="spellEnd"/>
+      <w:r>
+        <w:rPr>
+          <w:rFonts w:cstheme="minorHAnsi"/>
+          <w:sz w:val="24"/>
+          <w:szCs w:val="24"/>
+        </w:rPr>
+        <w:t xml:space="preserve"> = False # Track inequality in the world</w:t>
+      </w:r>
+    </w:p>
+    <w:p>
+      <w:pPr>
+        <w:pStyle w:val="ListParagraph"/>
+        <w:numPr>
+          <w:ilvl w:val="0"/>
+          <w:numId w:val="1"/>
+        </w:numPr>
+        <w:rPr>
+          <w:rFonts w:cstheme="minorHAnsi"/>
+          <w:sz w:val="24"/>
+          <w:szCs w:val="24"/>
+        </w:rPr>
+      </w:pPr>
     </w:p>
     <w:p>
       <w:pPr>
@@ -3059,29 +3091,65 @@
           <w:sz w:val="24"/>
           <w:szCs w:val="24"/>
         </w:rPr>
-        <w:t># Parameters for trade selectivity, index 0 and 1 are k and x_0 for not selective countries,</w:t>
-      </w:r>
-    </w:p>
-    <w:p>
-      <w:pPr>
-        <w:pStyle w:val="ListParagraph"/>
-        <w:numPr>
-          <w:ilvl w:val="0"/>
-          <w:numId w:val="1"/>
-        </w:numPr>
-        <w:rPr>
-          <w:rFonts w:cstheme="minorHAnsi"/>
-          <w:sz w:val="24"/>
-          <w:szCs w:val="24"/>
-        </w:rPr>
-      </w:pPr>
-      <w:r>
-        <w:rPr>
-          <w:rFonts w:cstheme="minorHAnsi"/>
-          <w:sz w:val="24"/>
-          <w:szCs w:val="24"/>
-        </w:rPr>
-        <w:t xml:space="preserve"># index 2 and 3 are </w:t>
+        <w:t xml:space="preserve"># Parameters for trade selectivity, </w:t>
+      </w:r>
+      <w:proofErr w:type="gramStart"/>
+      <w:r>
+        <w:rPr>
+          <w:rFonts w:cstheme="minorHAnsi"/>
+          <w:sz w:val="24"/>
+          <w:szCs w:val="24"/>
+        </w:rPr>
+        <w:t>index</w:t>
+      </w:r>
+      <w:proofErr w:type="gramEnd"/>
+      <w:r>
+        <w:rPr>
+          <w:rFonts w:cstheme="minorHAnsi"/>
+          <w:sz w:val="24"/>
+          <w:szCs w:val="24"/>
+        </w:rPr>
+        <w:t xml:space="preserve"> 0 and 1 are k and x_0 for not selective countries,</w:t>
+      </w:r>
+    </w:p>
+    <w:p>
+      <w:pPr>
+        <w:pStyle w:val="ListParagraph"/>
+        <w:numPr>
+          <w:ilvl w:val="0"/>
+          <w:numId w:val="1"/>
+        </w:numPr>
+        <w:rPr>
+          <w:rFonts w:cstheme="minorHAnsi"/>
+          <w:sz w:val="24"/>
+          <w:szCs w:val="24"/>
+        </w:rPr>
+      </w:pPr>
+      <w:r>
+        <w:rPr>
+          <w:rFonts w:cstheme="minorHAnsi"/>
+          <w:sz w:val="24"/>
+          <w:szCs w:val="24"/>
+        </w:rPr>
+        <w:t xml:space="preserve"># </w:t>
+      </w:r>
+      <w:proofErr w:type="gramStart"/>
+      <w:r>
+        <w:rPr>
+          <w:rFonts w:cstheme="minorHAnsi"/>
+          <w:sz w:val="24"/>
+          <w:szCs w:val="24"/>
+        </w:rPr>
+        <w:t>index</w:t>
+      </w:r>
+      <w:proofErr w:type="gramEnd"/>
+      <w:r>
+        <w:rPr>
+          <w:rFonts w:cstheme="minorHAnsi"/>
+          <w:sz w:val="24"/>
+          <w:szCs w:val="24"/>
+        </w:rPr>
+        <w:t xml:space="preserve"> 2 and 3 are </w:t>
       </w:r>
       <w:proofErr w:type="spellStart"/>
       <w:r>
@@ -3204,6 +3272,7 @@
           <w:sz w:val="24"/>
           <w:szCs w:val="24"/>
         </w:rPr>
+        <w:lastRenderedPageBreak/>
         <w:t>initial_state_filename</w:t>
       </w:r>
       <w:proofErr w:type="spellEnd"/>
@@ -3254,7 +3323,6 @@
           <w:sz w:val="24"/>
           <w:szCs w:val="24"/>
         </w:rPr>
-        <w:lastRenderedPageBreak/>
         <w:t>initial_resource_filename</w:t>
       </w:r>
       <w:proofErr w:type="spellEnd"/>
@@ -3558,6 +3626,9 @@
         </w:rPr>
       </w:pPr>
       <w:r>
+        <w:rPr>
+          <w:noProof/>
+        </w:rPr>
         <w:drawing>
           <wp:inline distT="0" distB="0" distL="0" distR="0" wp14:anchorId="6F68AF73" wp14:editId="73B55C32">
             <wp:extent cx="6654043" cy="921328"/>
@@ -3977,6 +4048,38 @@
           <w:szCs w:val="24"/>
         </w:rPr>
       </w:pPr>
+      <w:proofErr w:type="spellStart"/>
+      <w:r>
+        <w:rPr>
+          <w:rFonts w:cstheme="minorHAnsi"/>
+          <w:sz w:val="24"/>
+          <w:szCs w:val="24"/>
+        </w:rPr>
+        <w:t>log_inequality</w:t>
+      </w:r>
+      <w:proofErr w:type="spellEnd"/>
+      <w:r>
+        <w:rPr>
+          <w:rFonts w:cstheme="minorHAnsi"/>
+          <w:sz w:val="24"/>
+          <w:szCs w:val="24"/>
+        </w:rPr>
+        <w:t xml:space="preserve"> = False # Track inequality in the world</w:t>
+      </w:r>
+    </w:p>
+    <w:p>
+      <w:pPr>
+        <w:pStyle w:val="ListParagraph"/>
+        <w:numPr>
+          <w:ilvl w:val="0"/>
+          <w:numId w:val="1"/>
+        </w:numPr>
+        <w:rPr>
+          <w:rFonts w:cstheme="minorHAnsi"/>
+          <w:sz w:val="24"/>
+          <w:szCs w:val="24"/>
+        </w:rPr>
+      </w:pPr>
     </w:p>
     <w:p>
       <w:pPr>
@@ -4033,29 +4136,66 @@
           <w:sz w:val="24"/>
           <w:szCs w:val="24"/>
         </w:rPr>
-        <w:t># Parameters for trade selectivity, index 0 and 1 are k and x_0 for not selective countries,</w:t>
-      </w:r>
-    </w:p>
-    <w:p>
-      <w:pPr>
-        <w:pStyle w:val="ListParagraph"/>
-        <w:numPr>
-          <w:ilvl w:val="0"/>
-          <w:numId w:val="1"/>
-        </w:numPr>
-        <w:rPr>
-          <w:rFonts w:cstheme="minorHAnsi"/>
-          <w:sz w:val="24"/>
-          <w:szCs w:val="24"/>
-        </w:rPr>
-      </w:pPr>
-      <w:r>
-        <w:rPr>
-          <w:rFonts w:cstheme="minorHAnsi"/>
-          <w:sz w:val="24"/>
-          <w:szCs w:val="24"/>
-        </w:rPr>
-        <w:t xml:space="preserve"># index 2 and 3 are </w:t>
+        <w:t xml:space="preserve"># Parameters for trade selectivity, </w:t>
+      </w:r>
+      <w:proofErr w:type="gramStart"/>
+      <w:r>
+        <w:rPr>
+          <w:rFonts w:cstheme="minorHAnsi"/>
+          <w:sz w:val="24"/>
+          <w:szCs w:val="24"/>
+        </w:rPr>
+        <w:t>index</w:t>
+      </w:r>
+      <w:proofErr w:type="gramEnd"/>
+      <w:r>
+        <w:rPr>
+          <w:rFonts w:cstheme="minorHAnsi"/>
+          <w:sz w:val="24"/>
+          <w:szCs w:val="24"/>
+        </w:rPr>
+        <w:t xml:space="preserve"> 0 and 1 are k and x_0 for not selective countries,</w:t>
+      </w:r>
+    </w:p>
+    <w:p>
+      <w:pPr>
+        <w:pStyle w:val="ListParagraph"/>
+        <w:numPr>
+          <w:ilvl w:val="0"/>
+          <w:numId w:val="1"/>
+        </w:numPr>
+        <w:rPr>
+          <w:rFonts w:cstheme="minorHAnsi"/>
+          <w:sz w:val="24"/>
+          <w:szCs w:val="24"/>
+        </w:rPr>
+      </w:pPr>
+      <w:r>
+        <w:rPr>
+          <w:rFonts w:cstheme="minorHAnsi"/>
+          <w:sz w:val="24"/>
+          <w:szCs w:val="24"/>
+        </w:rPr>
+        <w:lastRenderedPageBreak/>
+        <w:t xml:space="preserve"># </w:t>
+      </w:r>
+      <w:proofErr w:type="gramStart"/>
+      <w:r>
+        <w:rPr>
+          <w:rFonts w:cstheme="minorHAnsi"/>
+          <w:sz w:val="24"/>
+          <w:szCs w:val="24"/>
+        </w:rPr>
+        <w:t>index</w:t>
+      </w:r>
+      <w:proofErr w:type="gramEnd"/>
+      <w:r>
+        <w:rPr>
+          <w:rFonts w:cstheme="minorHAnsi"/>
+          <w:sz w:val="24"/>
+          <w:szCs w:val="24"/>
+        </w:rPr>
+        <w:t xml:space="preserve"> 2 and 3 are </w:t>
       </w:r>
       <w:proofErr w:type="spellStart"/>
       <w:r>
@@ -4531,6 +4671,9 @@
         </w:rPr>
       </w:pPr>
       <w:r>
+        <w:rPr>
+          <w:noProof/>
+        </w:rPr>
         <w:drawing>
           <wp:inline distT="0" distB="0" distL="0" distR="0" wp14:anchorId="7847016F" wp14:editId="1AC60414">
             <wp:extent cx="6447192" cy="976745"/>
@@ -4942,6 +5085,38 @@
           <w:szCs w:val="24"/>
         </w:rPr>
       </w:pPr>
+      <w:proofErr w:type="spellStart"/>
+      <w:r>
+        <w:rPr>
+          <w:rFonts w:cstheme="minorHAnsi"/>
+          <w:sz w:val="24"/>
+          <w:szCs w:val="24"/>
+        </w:rPr>
+        <w:t>log_inequality</w:t>
+      </w:r>
+      <w:proofErr w:type="spellEnd"/>
+      <w:r>
+        <w:rPr>
+          <w:rFonts w:cstheme="minorHAnsi"/>
+          <w:sz w:val="24"/>
+          <w:szCs w:val="24"/>
+        </w:rPr>
+        <w:t xml:space="preserve"> = False # Track inequality in the world</w:t>
+      </w:r>
+    </w:p>
+    <w:p>
+      <w:pPr>
+        <w:pStyle w:val="ListParagraph"/>
+        <w:numPr>
+          <w:ilvl w:val="0"/>
+          <w:numId w:val="1"/>
+        </w:numPr>
+        <w:rPr>
+          <w:rFonts w:cstheme="minorHAnsi"/>
+          <w:sz w:val="24"/>
+          <w:szCs w:val="24"/>
+        </w:rPr>
+      </w:pPr>
     </w:p>
     <w:p>
       <w:pPr>
@@ -4998,30 +5173,65 @@
           <w:sz w:val="24"/>
           <w:szCs w:val="24"/>
         </w:rPr>
-        <w:lastRenderedPageBreak/>
-        <w:t># Parameters for trade selectivity, index 0 and 1 are k and x_0 for not selective countries,</w:t>
-      </w:r>
-    </w:p>
-    <w:p>
-      <w:pPr>
-        <w:pStyle w:val="ListParagraph"/>
-        <w:numPr>
-          <w:ilvl w:val="0"/>
-          <w:numId w:val="1"/>
-        </w:numPr>
-        <w:rPr>
-          <w:rFonts w:cstheme="minorHAnsi"/>
-          <w:sz w:val="24"/>
-          <w:szCs w:val="24"/>
-        </w:rPr>
-      </w:pPr>
-      <w:r>
-        <w:rPr>
-          <w:rFonts w:cstheme="minorHAnsi"/>
-          <w:sz w:val="24"/>
-          <w:szCs w:val="24"/>
-        </w:rPr>
-        <w:t xml:space="preserve"># index 2 and 3 are </w:t>
+        <w:t xml:space="preserve"># Parameters for trade selectivity, </w:t>
+      </w:r>
+      <w:proofErr w:type="gramStart"/>
+      <w:r>
+        <w:rPr>
+          <w:rFonts w:cstheme="minorHAnsi"/>
+          <w:sz w:val="24"/>
+          <w:szCs w:val="24"/>
+        </w:rPr>
+        <w:t>index</w:t>
+      </w:r>
+      <w:proofErr w:type="gramEnd"/>
+      <w:r>
+        <w:rPr>
+          <w:rFonts w:cstheme="minorHAnsi"/>
+          <w:sz w:val="24"/>
+          <w:szCs w:val="24"/>
+        </w:rPr>
+        <w:t xml:space="preserve"> 0 and 1 are k and x_0 for not selective countries,</w:t>
+      </w:r>
+    </w:p>
+    <w:p>
+      <w:pPr>
+        <w:pStyle w:val="ListParagraph"/>
+        <w:numPr>
+          <w:ilvl w:val="0"/>
+          <w:numId w:val="1"/>
+        </w:numPr>
+        <w:rPr>
+          <w:rFonts w:cstheme="minorHAnsi"/>
+          <w:sz w:val="24"/>
+          <w:szCs w:val="24"/>
+        </w:rPr>
+      </w:pPr>
+      <w:r>
+        <w:rPr>
+          <w:rFonts w:cstheme="minorHAnsi"/>
+          <w:sz w:val="24"/>
+          <w:szCs w:val="24"/>
+        </w:rPr>
+        <w:t xml:space="preserve"># </w:t>
+      </w:r>
+      <w:proofErr w:type="gramStart"/>
+      <w:r>
+        <w:rPr>
+          <w:rFonts w:cstheme="minorHAnsi"/>
+          <w:sz w:val="24"/>
+          <w:szCs w:val="24"/>
+        </w:rPr>
+        <w:t>index</w:t>
+      </w:r>
+      <w:proofErr w:type="gramEnd"/>
+      <w:r>
+        <w:rPr>
+          <w:rFonts w:cstheme="minorHAnsi"/>
+          <w:sz w:val="24"/>
+          <w:szCs w:val="24"/>
+        </w:rPr>
+        <w:t xml:space="preserve"> 2 and 3 are </w:t>
       </w:r>
       <w:proofErr w:type="spellStart"/>
       <w:r>
@@ -5497,6 +5707,9 @@
         </w:rPr>
       </w:pPr>
       <w:r>
+        <w:rPr>
+          <w:noProof/>
+        </w:rPr>
         <w:drawing>
           <wp:inline distT="0" distB="0" distL="0" distR="0" wp14:anchorId="2CC66E74" wp14:editId="14F5D44D">
             <wp:extent cx="6601415" cy="949036"/>
@@ -5815,6 +6028,7 @@
           <w:sz w:val="24"/>
           <w:szCs w:val="24"/>
         </w:rPr>
+        <w:lastRenderedPageBreak/>
         <w:t>solution_limit</w:t>
       </w:r>
       <w:proofErr w:type="spellEnd"/>
@@ -5883,7 +6097,6 @@
           <w:sz w:val="24"/>
           <w:szCs w:val="24"/>
         </w:rPr>
-        <w:lastRenderedPageBreak/>
         <w:t>interventions_on</w:t>
       </w:r>
       <w:proofErr w:type="spellEnd"/>
@@ -5909,6 +6122,38 @@
           <w:szCs w:val="24"/>
         </w:rPr>
       </w:pPr>
+      <w:proofErr w:type="spellStart"/>
+      <w:r>
+        <w:rPr>
+          <w:rFonts w:cstheme="minorHAnsi"/>
+          <w:sz w:val="24"/>
+          <w:szCs w:val="24"/>
+        </w:rPr>
+        <w:t>log_inequality</w:t>
+      </w:r>
+      <w:proofErr w:type="spellEnd"/>
+      <w:r>
+        <w:rPr>
+          <w:rFonts w:cstheme="minorHAnsi"/>
+          <w:sz w:val="24"/>
+          <w:szCs w:val="24"/>
+        </w:rPr>
+        <w:t xml:space="preserve"> = False # Track inequality in the world</w:t>
+      </w:r>
+    </w:p>
+    <w:p>
+      <w:pPr>
+        <w:pStyle w:val="ListParagraph"/>
+        <w:numPr>
+          <w:ilvl w:val="0"/>
+          <w:numId w:val="1"/>
+        </w:numPr>
+        <w:rPr>
+          <w:rFonts w:cstheme="minorHAnsi"/>
+          <w:sz w:val="24"/>
+          <w:szCs w:val="24"/>
+        </w:rPr>
+      </w:pPr>
     </w:p>
     <w:p>
       <w:pPr>
@@ -5965,29 +6210,65 @@
           <w:sz w:val="24"/>
           <w:szCs w:val="24"/>
         </w:rPr>
-        <w:t># Parameters for trade selectivity, index 0 and 1 are k and x_0 for not selective countries,</w:t>
-      </w:r>
-    </w:p>
-    <w:p>
-      <w:pPr>
-        <w:pStyle w:val="ListParagraph"/>
-        <w:numPr>
-          <w:ilvl w:val="0"/>
-          <w:numId w:val="1"/>
-        </w:numPr>
-        <w:rPr>
-          <w:rFonts w:cstheme="minorHAnsi"/>
-          <w:sz w:val="24"/>
-          <w:szCs w:val="24"/>
-        </w:rPr>
-      </w:pPr>
-      <w:r>
-        <w:rPr>
-          <w:rFonts w:cstheme="minorHAnsi"/>
-          <w:sz w:val="24"/>
-          <w:szCs w:val="24"/>
-        </w:rPr>
-        <w:t xml:space="preserve"># index 2 and 3 are </w:t>
+        <w:t xml:space="preserve"># Parameters for trade selectivity, </w:t>
+      </w:r>
+      <w:proofErr w:type="gramStart"/>
+      <w:r>
+        <w:rPr>
+          <w:rFonts w:cstheme="minorHAnsi"/>
+          <w:sz w:val="24"/>
+          <w:szCs w:val="24"/>
+        </w:rPr>
+        <w:t>index</w:t>
+      </w:r>
+      <w:proofErr w:type="gramEnd"/>
+      <w:r>
+        <w:rPr>
+          <w:rFonts w:cstheme="minorHAnsi"/>
+          <w:sz w:val="24"/>
+          <w:szCs w:val="24"/>
+        </w:rPr>
+        <w:t xml:space="preserve"> 0 and 1 are k and x_0 for not selective countries,</w:t>
+      </w:r>
+    </w:p>
+    <w:p>
+      <w:pPr>
+        <w:pStyle w:val="ListParagraph"/>
+        <w:numPr>
+          <w:ilvl w:val="0"/>
+          <w:numId w:val="1"/>
+        </w:numPr>
+        <w:rPr>
+          <w:rFonts w:cstheme="minorHAnsi"/>
+          <w:sz w:val="24"/>
+          <w:szCs w:val="24"/>
+        </w:rPr>
+      </w:pPr>
+      <w:r>
+        <w:rPr>
+          <w:rFonts w:cstheme="minorHAnsi"/>
+          <w:sz w:val="24"/>
+          <w:szCs w:val="24"/>
+        </w:rPr>
+        <w:t xml:space="preserve"># </w:t>
+      </w:r>
+      <w:proofErr w:type="gramStart"/>
+      <w:r>
+        <w:rPr>
+          <w:rFonts w:cstheme="minorHAnsi"/>
+          <w:sz w:val="24"/>
+          <w:szCs w:val="24"/>
+        </w:rPr>
+        <w:t>index</w:t>
+      </w:r>
+      <w:proofErr w:type="gramEnd"/>
+      <w:r>
+        <w:rPr>
+          <w:rFonts w:cstheme="minorHAnsi"/>
+          <w:sz w:val="24"/>
+          <w:szCs w:val="24"/>
+        </w:rPr>
+        <w:t xml:space="preserve"> 2 and 3 are </w:t>
       </w:r>
       <w:proofErr w:type="spellStart"/>
       <w:r>
@@ -6463,6 +6744,9 @@
         </w:rPr>
       </w:pPr>
       <w:r>
+        <w:rPr>
+          <w:noProof/>
+        </w:rPr>
         <w:drawing>
           <wp:inline distT="0" distB="0" distL="0" distR="0" wp14:anchorId="2E891778" wp14:editId="357C6775">
             <wp:extent cx="6499181" cy="1087582"/>
@@ -6599,6 +6883,7 @@
           <w:sz w:val="24"/>
           <w:szCs w:val="24"/>
         </w:rPr>
+        <w:lastRenderedPageBreak/>
         <w:t>num_rounds</w:t>
       </w:r>
       <w:proofErr w:type="spellEnd"/>
@@ -6717,718 +7002,789 @@
           <w:sz w:val="24"/>
           <w:szCs w:val="24"/>
         </w:rPr>
+        <w:t>use_dynamic_solution_limit</w:t>
+      </w:r>
+      <w:proofErr w:type="spellEnd"/>
+      <w:r>
+        <w:rPr>
+          <w:rFonts w:cstheme="minorHAnsi"/>
+          <w:sz w:val="24"/>
+          <w:szCs w:val="24"/>
+        </w:rPr>
+        <w:t xml:space="preserve"> = True</w:t>
+      </w:r>
+    </w:p>
+    <w:p>
+      <w:pPr>
+        <w:pStyle w:val="ListParagraph"/>
+        <w:numPr>
+          <w:ilvl w:val="0"/>
+          <w:numId w:val="1"/>
+        </w:numPr>
+        <w:rPr>
+          <w:rFonts w:cstheme="minorHAnsi"/>
+          <w:sz w:val="24"/>
+          <w:szCs w:val="24"/>
+        </w:rPr>
+      </w:pPr>
+      <w:proofErr w:type="spellStart"/>
+      <w:r>
+        <w:rPr>
+          <w:rFonts w:cstheme="minorHAnsi"/>
+          <w:sz w:val="24"/>
+          <w:szCs w:val="24"/>
+        </w:rPr>
+        <w:t>use_dynamic_depth_limit</w:t>
+      </w:r>
+      <w:proofErr w:type="spellEnd"/>
+      <w:r>
+        <w:rPr>
+          <w:rFonts w:cstheme="minorHAnsi"/>
+          <w:sz w:val="24"/>
+          <w:szCs w:val="24"/>
+        </w:rPr>
+        <w:t xml:space="preserve"> = True</w:t>
+      </w:r>
+    </w:p>
+    <w:p>
+      <w:pPr>
+        <w:pStyle w:val="ListParagraph"/>
+        <w:numPr>
+          <w:ilvl w:val="0"/>
+          <w:numId w:val="1"/>
+        </w:numPr>
+        <w:rPr>
+          <w:rFonts w:cstheme="minorHAnsi"/>
+          <w:sz w:val="24"/>
+          <w:szCs w:val="24"/>
+        </w:rPr>
+      </w:pPr>
+      <w:proofErr w:type="spellStart"/>
+      <w:r>
+        <w:rPr>
+          <w:rFonts w:cstheme="minorHAnsi"/>
+          <w:sz w:val="24"/>
+          <w:szCs w:val="24"/>
+        </w:rPr>
+        <w:t>solution_limit</w:t>
+      </w:r>
+      <w:proofErr w:type="spellEnd"/>
+      <w:r>
+        <w:rPr>
+          <w:rFonts w:cstheme="minorHAnsi"/>
+          <w:sz w:val="24"/>
+          <w:szCs w:val="24"/>
+        </w:rPr>
+        <w:t xml:space="preserve"> = 1000</w:t>
+      </w:r>
+    </w:p>
+    <w:p>
+      <w:pPr>
+        <w:pStyle w:val="ListParagraph"/>
+        <w:numPr>
+          <w:ilvl w:val="0"/>
+          <w:numId w:val="1"/>
+        </w:numPr>
+        <w:rPr>
+          <w:rFonts w:cstheme="minorHAnsi"/>
+          <w:sz w:val="24"/>
+          <w:szCs w:val="24"/>
+        </w:rPr>
+      </w:pPr>
+      <w:r>
+        <w:rPr>
+          <w:rFonts w:cstheme="minorHAnsi"/>
+          <w:sz w:val="24"/>
+          <w:szCs w:val="24"/>
+        </w:rPr>
+        <w:t>depth = 3</w:t>
+      </w:r>
+    </w:p>
+    <w:p>
+      <w:pPr>
+        <w:pStyle w:val="ListParagraph"/>
+        <w:numPr>
+          <w:ilvl w:val="0"/>
+          <w:numId w:val="1"/>
+        </w:numPr>
+        <w:rPr>
+          <w:rFonts w:cstheme="minorHAnsi"/>
+          <w:sz w:val="24"/>
+          <w:szCs w:val="24"/>
+        </w:rPr>
+      </w:pPr>
+    </w:p>
+    <w:p>
+      <w:pPr>
+        <w:pStyle w:val="ListParagraph"/>
+        <w:numPr>
+          <w:ilvl w:val="0"/>
+          <w:numId w:val="1"/>
+        </w:numPr>
+        <w:rPr>
+          <w:rFonts w:cstheme="minorHAnsi"/>
+          <w:sz w:val="24"/>
+          <w:szCs w:val="24"/>
+        </w:rPr>
+      </w:pPr>
+      <w:proofErr w:type="spellStart"/>
+      <w:r>
+        <w:rPr>
+          <w:rFonts w:cstheme="minorHAnsi"/>
+          <w:sz w:val="24"/>
+          <w:szCs w:val="24"/>
+        </w:rPr>
+        <w:t>interventions_on</w:t>
+      </w:r>
+      <w:proofErr w:type="spellEnd"/>
+      <w:r>
+        <w:rPr>
+          <w:rFonts w:cstheme="minorHAnsi"/>
+          <w:sz w:val="24"/>
+          <w:szCs w:val="24"/>
+        </w:rPr>
+        <w:t xml:space="preserve"> = True  # Do we want interventions ?</w:t>
+      </w:r>
+    </w:p>
+    <w:p>
+      <w:pPr>
+        <w:pStyle w:val="ListParagraph"/>
+        <w:numPr>
+          <w:ilvl w:val="0"/>
+          <w:numId w:val="1"/>
+        </w:numPr>
+        <w:rPr>
+          <w:rFonts w:cstheme="minorHAnsi"/>
+          <w:sz w:val="24"/>
+          <w:szCs w:val="24"/>
+        </w:rPr>
+      </w:pPr>
+      <w:proofErr w:type="spellStart"/>
+      <w:r>
+        <w:rPr>
+          <w:rFonts w:cstheme="minorHAnsi"/>
+          <w:sz w:val="24"/>
+          <w:szCs w:val="24"/>
+        </w:rPr>
+        <w:t>log_inequality</w:t>
+      </w:r>
+      <w:proofErr w:type="spellEnd"/>
+      <w:r>
+        <w:rPr>
+          <w:rFonts w:cstheme="minorHAnsi"/>
+          <w:sz w:val="24"/>
+          <w:szCs w:val="24"/>
+        </w:rPr>
+        <w:t xml:space="preserve"> = False # Track inequality in the world</w:t>
+      </w:r>
+    </w:p>
+    <w:p>
+      <w:pPr>
+        <w:pStyle w:val="ListParagraph"/>
+        <w:numPr>
+          <w:ilvl w:val="0"/>
+          <w:numId w:val="1"/>
+        </w:numPr>
+        <w:rPr>
+          <w:rFonts w:cstheme="minorHAnsi"/>
+          <w:sz w:val="24"/>
+          <w:szCs w:val="24"/>
+        </w:rPr>
+      </w:pPr>
+    </w:p>
+    <w:p>
+      <w:pPr>
+        <w:pStyle w:val="ListParagraph"/>
+        <w:numPr>
+          <w:ilvl w:val="0"/>
+          <w:numId w:val="1"/>
+        </w:numPr>
+        <w:rPr>
+          <w:rFonts w:cstheme="minorHAnsi"/>
+          <w:sz w:val="24"/>
+          <w:szCs w:val="24"/>
+        </w:rPr>
+      </w:pPr>
+      <w:r>
+        <w:rPr>
+          <w:rFonts w:cstheme="minorHAnsi"/>
+          <w:sz w:val="24"/>
+          <w:szCs w:val="24"/>
+        </w:rPr>
+        <w:t>seed = 123456654321</w:t>
+      </w:r>
+    </w:p>
+    <w:p>
+      <w:pPr>
+        <w:pStyle w:val="ListParagraph"/>
+        <w:numPr>
+          <w:ilvl w:val="0"/>
+          <w:numId w:val="1"/>
+        </w:numPr>
+        <w:rPr>
+          <w:rFonts w:cstheme="minorHAnsi"/>
+          <w:sz w:val="24"/>
+          <w:szCs w:val="24"/>
+        </w:rPr>
+      </w:pPr>
+    </w:p>
+    <w:p>
+      <w:pPr>
+        <w:pStyle w:val="ListParagraph"/>
+        <w:numPr>
+          <w:ilvl w:val="0"/>
+          <w:numId w:val="1"/>
+        </w:numPr>
+        <w:rPr>
+          <w:rFonts w:cstheme="minorHAnsi"/>
+          <w:sz w:val="24"/>
+          <w:szCs w:val="24"/>
+        </w:rPr>
+      </w:pPr>
+      <w:r>
+        <w:rPr>
+          <w:rFonts w:cstheme="minorHAnsi"/>
+          <w:sz w:val="24"/>
+          <w:szCs w:val="24"/>
+        </w:rPr>
+        <w:t xml:space="preserve"># Parameters for trade selectivity, </w:t>
+      </w:r>
+      <w:proofErr w:type="gramStart"/>
+      <w:r>
+        <w:rPr>
+          <w:rFonts w:cstheme="minorHAnsi"/>
+          <w:sz w:val="24"/>
+          <w:szCs w:val="24"/>
+        </w:rPr>
+        <w:t>index</w:t>
+      </w:r>
+      <w:proofErr w:type="gramEnd"/>
+      <w:r>
+        <w:rPr>
+          <w:rFonts w:cstheme="minorHAnsi"/>
+          <w:sz w:val="24"/>
+          <w:szCs w:val="24"/>
+        </w:rPr>
+        <w:t xml:space="preserve"> 0 and 1 are k and x_0 for not selective countries,</w:t>
+      </w:r>
+    </w:p>
+    <w:p>
+      <w:pPr>
+        <w:pStyle w:val="ListParagraph"/>
+        <w:numPr>
+          <w:ilvl w:val="0"/>
+          <w:numId w:val="1"/>
+        </w:numPr>
+        <w:rPr>
+          <w:rFonts w:cstheme="minorHAnsi"/>
+          <w:sz w:val="24"/>
+          <w:szCs w:val="24"/>
+        </w:rPr>
+      </w:pPr>
+      <w:r>
+        <w:rPr>
+          <w:rFonts w:cstheme="minorHAnsi"/>
+          <w:sz w:val="24"/>
+          <w:szCs w:val="24"/>
+        </w:rPr>
+        <w:t xml:space="preserve"># </w:t>
+      </w:r>
+      <w:proofErr w:type="gramStart"/>
+      <w:r>
+        <w:rPr>
+          <w:rFonts w:cstheme="minorHAnsi"/>
+          <w:sz w:val="24"/>
+          <w:szCs w:val="24"/>
+        </w:rPr>
+        <w:t>index</w:t>
+      </w:r>
+      <w:proofErr w:type="gramEnd"/>
+      <w:r>
+        <w:rPr>
+          <w:rFonts w:cstheme="minorHAnsi"/>
+          <w:sz w:val="24"/>
+          <w:szCs w:val="24"/>
+        </w:rPr>
+        <w:t xml:space="preserve"> 2 and 3 are </w:t>
+      </w:r>
+      <w:proofErr w:type="spellStart"/>
+      <w:r>
+        <w:rPr>
+          <w:rFonts w:cstheme="minorHAnsi"/>
+          <w:sz w:val="24"/>
+          <w:szCs w:val="24"/>
+        </w:rPr>
+        <w:t>are</w:t>
+      </w:r>
+      <w:proofErr w:type="spellEnd"/>
+      <w:r>
+        <w:rPr>
+          <w:rFonts w:cstheme="minorHAnsi"/>
+          <w:sz w:val="24"/>
+          <w:szCs w:val="24"/>
+        </w:rPr>
+        <w:t xml:space="preserve"> k and x_0 for selective countries</w:t>
+      </w:r>
+    </w:p>
+    <w:p>
+      <w:pPr>
+        <w:pStyle w:val="ListParagraph"/>
+        <w:numPr>
+          <w:ilvl w:val="0"/>
+          <w:numId w:val="1"/>
+        </w:numPr>
+        <w:rPr>
+          <w:rFonts w:cstheme="minorHAnsi"/>
+          <w:sz w:val="24"/>
+          <w:szCs w:val="24"/>
+        </w:rPr>
+      </w:pPr>
+      <w:proofErr w:type="spellStart"/>
+      <w:r>
+        <w:rPr>
+          <w:rFonts w:cstheme="minorHAnsi"/>
+          <w:sz w:val="24"/>
+          <w:szCs w:val="24"/>
+        </w:rPr>
+        <w:t>trade_selectivity_parameters</w:t>
+      </w:r>
+      <w:proofErr w:type="spellEnd"/>
+      <w:r>
+        <w:rPr>
+          <w:rFonts w:cstheme="minorHAnsi"/>
+          <w:sz w:val="24"/>
+          <w:szCs w:val="24"/>
+        </w:rPr>
+        <w:t xml:space="preserve"> = [1, 100, 2, 200]</w:t>
+      </w:r>
+    </w:p>
+    <w:p>
+      <w:pPr>
+        <w:pStyle w:val="ListParagraph"/>
+        <w:numPr>
+          <w:ilvl w:val="0"/>
+          <w:numId w:val="1"/>
+        </w:numPr>
+        <w:rPr>
+          <w:rFonts w:cstheme="minorHAnsi"/>
+          <w:sz w:val="24"/>
+          <w:szCs w:val="24"/>
+        </w:rPr>
+      </w:pPr>
+    </w:p>
+    <w:p>
+      <w:pPr>
+        <w:pStyle w:val="ListParagraph"/>
+        <w:numPr>
+          <w:ilvl w:val="0"/>
+          <w:numId w:val="1"/>
+        </w:numPr>
+        <w:rPr>
+          <w:rFonts w:cstheme="minorHAnsi"/>
+          <w:sz w:val="24"/>
+          <w:szCs w:val="24"/>
+        </w:rPr>
+      </w:pPr>
+    </w:p>
+    <w:p>
+      <w:pPr>
+        <w:pStyle w:val="ListParagraph"/>
+        <w:numPr>
+          <w:ilvl w:val="0"/>
+          <w:numId w:val="1"/>
+        </w:numPr>
+        <w:rPr>
+          <w:rFonts w:cstheme="minorHAnsi"/>
+          <w:sz w:val="24"/>
+          <w:szCs w:val="24"/>
+        </w:rPr>
+      </w:pPr>
+      <w:r>
+        <w:rPr>
+          <w:rFonts w:cstheme="minorHAnsi"/>
+          <w:sz w:val="24"/>
+          <w:szCs w:val="24"/>
+        </w:rPr>
+        <w:t># Game Input Files</w:t>
+      </w:r>
+    </w:p>
+    <w:p>
+      <w:pPr>
+        <w:pStyle w:val="ListParagraph"/>
+        <w:numPr>
+          <w:ilvl w:val="0"/>
+          <w:numId w:val="1"/>
+        </w:numPr>
+        <w:rPr>
+          <w:rFonts w:cstheme="minorHAnsi"/>
+          <w:sz w:val="24"/>
+          <w:szCs w:val="24"/>
+        </w:rPr>
+      </w:pPr>
+      <w:proofErr w:type="spellStart"/>
+      <w:r>
+        <w:rPr>
+          <w:rFonts w:cstheme="minorHAnsi"/>
+          <w:sz w:val="24"/>
+          <w:szCs w:val="24"/>
+        </w:rPr>
+        <w:t>initial_state_filename</w:t>
+      </w:r>
+      <w:proofErr w:type="spellEnd"/>
+      <w:r>
+        <w:rPr>
+          <w:rFonts w:cstheme="minorHAnsi"/>
+          <w:sz w:val="24"/>
+          <w:szCs w:val="24"/>
+        </w:rPr>
+        <w:t xml:space="preserve"> = "./</w:t>
+      </w:r>
+      <w:proofErr w:type="spellStart"/>
+      <w:r>
+        <w:rPr>
+          <w:rFonts w:cstheme="minorHAnsi"/>
+          <w:sz w:val="24"/>
+          <w:szCs w:val="24"/>
+        </w:rPr>
+        <w:t>input_files</w:t>
+      </w:r>
+      <w:proofErr w:type="spellEnd"/>
+      <w:r>
+        <w:rPr>
+          <w:rFonts w:cstheme="minorHAnsi"/>
+          <w:sz w:val="24"/>
+          <w:szCs w:val="24"/>
+        </w:rPr>
+        <w:t>/MLD0.5_ARQ2.xlsx"</w:t>
+      </w:r>
+    </w:p>
+    <w:p>
+      <w:pPr>
+        <w:pStyle w:val="ListParagraph"/>
+        <w:numPr>
+          <w:ilvl w:val="0"/>
+          <w:numId w:val="1"/>
+        </w:numPr>
+        <w:rPr>
+          <w:rFonts w:cstheme="minorHAnsi"/>
+          <w:sz w:val="24"/>
+          <w:szCs w:val="24"/>
+        </w:rPr>
+      </w:pPr>
+      <w:proofErr w:type="spellStart"/>
+      <w:r>
+        <w:rPr>
+          <w:rFonts w:cstheme="minorHAnsi"/>
+          <w:sz w:val="24"/>
+          <w:szCs w:val="24"/>
+        </w:rPr>
+        <w:t>initial_resource_filename</w:t>
+      </w:r>
+      <w:proofErr w:type="spellEnd"/>
+      <w:r>
+        <w:rPr>
+          <w:rFonts w:cstheme="minorHAnsi"/>
+          <w:sz w:val="24"/>
+          <w:szCs w:val="24"/>
+        </w:rPr>
+        <w:t xml:space="preserve"> = "./</w:t>
+      </w:r>
+      <w:proofErr w:type="spellStart"/>
+      <w:r>
+        <w:rPr>
+          <w:rFonts w:cstheme="minorHAnsi"/>
+          <w:sz w:val="24"/>
+          <w:szCs w:val="24"/>
+        </w:rPr>
+        <w:t>input_files</w:t>
+      </w:r>
+      <w:proofErr w:type="spellEnd"/>
+      <w:r>
+        <w:rPr>
+          <w:rFonts w:cstheme="minorHAnsi"/>
+          <w:sz w:val="24"/>
+          <w:szCs w:val="24"/>
+        </w:rPr>
+        <w:t>/Resources.xlsx"</w:t>
+      </w:r>
+    </w:p>
+    <w:p>
+      <w:pPr>
+        <w:pStyle w:val="ListParagraph"/>
+        <w:numPr>
+          <w:ilvl w:val="0"/>
+          <w:numId w:val="1"/>
+        </w:numPr>
+        <w:rPr>
+          <w:rFonts w:cstheme="minorHAnsi"/>
+          <w:sz w:val="24"/>
+          <w:szCs w:val="24"/>
+        </w:rPr>
+      </w:pPr>
+      <w:proofErr w:type="spellStart"/>
+      <w:r>
+        <w:rPr>
+          <w:rFonts w:cstheme="minorHAnsi"/>
+          <w:sz w:val="24"/>
+          <w:szCs w:val="24"/>
+        </w:rPr>
+        <w:t>initial_interventions_filename</w:t>
+      </w:r>
+      <w:proofErr w:type="spellEnd"/>
+      <w:r>
+        <w:rPr>
+          <w:rFonts w:cstheme="minorHAnsi"/>
+          <w:sz w:val="24"/>
+          <w:szCs w:val="24"/>
+        </w:rPr>
+        <w:t xml:space="preserve"> = "./</w:t>
+      </w:r>
+      <w:proofErr w:type="spellStart"/>
+      <w:r>
+        <w:rPr>
+          <w:rFonts w:cstheme="minorHAnsi"/>
+          <w:sz w:val="24"/>
+          <w:szCs w:val="24"/>
+        </w:rPr>
+        <w:t>input_files</w:t>
+      </w:r>
+      <w:proofErr w:type="spellEnd"/>
+      <w:r>
+        <w:rPr>
+          <w:rFonts w:cstheme="minorHAnsi"/>
+          <w:sz w:val="24"/>
+          <w:szCs w:val="24"/>
+        </w:rPr>
+        <w:t>/Interventions_case3.xlsx"</w:t>
+      </w:r>
+    </w:p>
+    <w:p>
+      <w:pPr>
+        <w:pStyle w:val="ListParagraph"/>
+        <w:numPr>
+          <w:ilvl w:val="0"/>
+          <w:numId w:val="1"/>
+        </w:numPr>
+        <w:rPr>
+          <w:rFonts w:cstheme="minorHAnsi"/>
+          <w:sz w:val="24"/>
+          <w:szCs w:val="24"/>
+        </w:rPr>
+      </w:pPr>
+    </w:p>
+    <w:p>
+      <w:pPr>
+        <w:pStyle w:val="ListParagraph"/>
+        <w:numPr>
+          <w:ilvl w:val="0"/>
+          <w:numId w:val="1"/>
+        </w:numPr>
+        <w:rPr>
+          <w:rFonts w:cstheme="minorHAnsi"/>
+          <w:sz w:val="24"/>
+          <w:szCs w:val="24"/>
+        </w:rPr>
+      </w:pPr>
+    </w:p>
+    <w:p>
+      <w:pPr>
+        <w:pStyle w:val="ListParagraph"/>
+        <w:numPr>
+          <w:ilvl w:val="0"/>
+          <w:numId w:val="1"/>
+        </w:numPr>
+        <w:rPr>
+          <w:rFonts w:cstheme="minorHAnsi"/>
+          <w:sz w:val="24"/>
+          <w:szCs w:val="24"/>
+        </w:rPr>
+      </w:pPr>
+      <w:r>
+        <w:rPr>
+          <w:rFonts w:cstheme="minorHAnsi"/>
+          <w:sz w:val="24"/>
+          <w:szCs w:val="24"/>
+        </w:rPr>
+        <w:t># Game Output Files</w:t>
+      </w:r>
+    </w:p>
+    <w:p>
+      <w:pPr>
+        <w:pStyle w:val="ListParagraph"/>
+        <w:numPr>
+          <w:ilvl w:val="0"/>
+          <w:numId w:val="1"/>
+        </w:numPr>
+        <w:rPr>
+          <w:rFonts w:cstheme="minorHAnsi"/>
+          <w:sz w:val="24"/>
+          <w:szCs w:val="24"/>
+        </w:rPr>
+      </w:pPr>
+      <w:proofErr w:type="spellStart"/>
+      <w:r>
+        <w:rPr>
+          <w:rFonts w:cstheme="minorHAnsi"/>
+          <w:sz w:val="24"/>
+          <w:szCs w:val="24"/>
+        </w:rPr>
+        <w:t>output_schedule_filename</w:t>
+      </w:r>
+      <w:proofErr w:type="spellEnd"/>
+      <w:r>
+        <w:rPr>
+          <w:rFonts w:cstheme="minorHAnsi"/>
+          <w:sz w:val="24"/>
+          <w:szCs w:val="24"/>
+        </w:rPr>
+        <w:t xml:space="preserve"> = "./</w:t>
+      </w:r>
+      <w:proofErr w:type="spellStart"/>
+      <w:r>
+        <w:rPr>
+          <w:rFonts w:cstheme="minorHAnsi"/>
+          <w:sz w:val="24"/>
+          <w:szCs w:val="24"/>
+        </w:rPr>
+        <w:t>output_files</w:t>
+      </w:r>
+      <w:proofErr w:type="spellEnd"/>
+      <w:r>
+        <w:rPr>
+          <w:rFonts w:cstheme="minorHAnsi"/>
+          <w:sz w:val="24"/>
+          <w:szCs w:val="24"/>
+        </w:rPr>
+        <w:t>/interventions_c3.txt"  # Output - Print for each search best EU and path.</w:t>
+      </w:r>
+    </w:p>
+    <w:p>
+      <w:pPr>
+        <w:pStyle w:val="ListParagraph"/>
+        <w:numPr>
+          <w:ilvl w:val="0"/>
+          <w:numId w:val="1"/>
+        </w:numPr>
+        <w:rPr>
+          <w:rFonts w:cstheme="minorHAnsi"/>
+          <w:sz w:val="24"/>
+          <w:szCs w:val="24"/>
+        </w:rPr>
+      </w:pPr>
+    </w:p>
+    <w:p>
+      <w:pPr>
+        <w:pStyle w:val="ListParagraph"/>
+        <w:numPr>
+          <w:ilvl w:val="0"/>
+          <w:numId w:val="1"/>
+        </w:numPr>
+        <w:rPr>
+          <w:rFonts w:cstheme="minorHAnsi"/>
+          <w:sz w:val="24"/>
+          <w:szCs w:val="24"/>
+        </w:rPr>
+      </w:pPr>
+      <w:proofErr w:type="spellStart"/>
+      <w:r>
+        <w:rPr>
+          <w:rFonts w:cstheme="minorHAnsi"/>
+          <w:sz w:val="24"/>
+          <w:szCs w:val="24"/>
+        </w:rPr>
+        <w:t>game_state_print</w:t>
+      </w:r>
+      <w:proofErr w:type="spellEnd"/>
+      <w:r>
+        <w:rPr>
+          <w:rFonts w:cstheme="minorHAnsi"/>
+          <w:sz w:val="24"/>
+          <w:szCs w:val="24"/>
+        </w:rPr>
+        <w:t xml:space="preserve"> = True  # Print game state ?</w:t>
+      </w:r>
+    </w:p>
+    <w:p>
+      <w:pPr>
+        <w:pStyle w:val="ListParagraph"/>
+        <w:numPr>
+          <w:ilvl w:val="0"/>
+          <w:numId w:val="1"/>
+        </w:numPr>
+        <w:rPr>
+          <w:rFonts w:cstheme="minorHAnsi"/>
+          <w:sz w:val="24"/>
+          <w:szCs w:val="24"/>
+        </w:rPr>
+      </w:pPr>
+      <w:proofErr w:type="spellStart"/>
+      <w:r>
+        <w:rPr>
+          <w:rFonts w:cstheme="minorHAnsi"/>
+          <w:sz w:val="24"/>
+          <w:szCs w:val="24"/>
+        </w:rPr>
+        <w:t>game_state_filename</w:t>
+      </w:r>
+      <w:proofErr w:type="spellEnd"/>
+      <w:r>
+        <w:rPr>
+          <w:rFonts w:cstheme="minorHAnsi"/>
+          <w:sz w:val="24"/>
+          <w:szCs w:val="24"/>
+        </w:rPr>
+        <w:t xml:space="preserve"> = "./</w:t>
+      </w:r>
+      <w:proofErr w:type="spellStart"/>
+      <w:r>
+        <w:rPr>
+          <w:rFonts w:cstheme="minorHAnsi"/>
+          <w:sz w:val="24"/>
+          <w:szCs w:val="24"/>
+        </w:rPr>
+        <w:t>game_output_files</w:t>
+      </w:r>
+      <w:proofErr w:type="spellEnd"/>
+      <w:r>
+        <w:rPr>
+          <w:rFonts w:cstheme="minorHAnsi"/>
+          <w:sz w:val="24"/>
+          <w:szCs w:val="24"/>
+        </w:rPr>
+        <w:t>/interventions_c3.csv"  # Game State Delta State Quality outputs</w:t>
+      </w:r>
+    </w:p>
+    <w:p>
+      <w:pPr>
+        <w:ind w:firstLine="720"/>
+        <w:rPr>
+          <w:rFonts w:cstheme="minorHAnsi"/>
+          <w:sz w:val="24"/>
+          <w:szCs w:val="24"/>
+        </w:rPr>
+      </w:pPr>
+      <w:r>
+        <w:rPr>
+          <w:rFonts w:cstheme="minorHAnsi"/>
+          <w:sz w:val="24"/>
+          <w:szCs w:val="24"/>
+        </w:rPr>
+        <w:t>End State:</w:t>
+      </w:r>
+    </w:p>
+    <w:p>
+      <w:pPr>
+        <w:rPr>
+          <w:rFonts w:cstheme="minorHAnsi"/>
+          <w:sz w:val="24"/>
+          <w:szCs w:val="24"/>
+        </w:rPr>
+      </w:pPr>
+      <w:r>
+        <w:rPr>
+          <w:noProof/>
+        </w:rPr>
         <w:lastRenderedPageBreak/>
-        <w:t>use_dynamic_solution_limit</w:t>
-      </w:r>
-      <w:proofErr w:type="spellEnd"/>
-      <w:r>
-        <w:rPr>
-          <w:rFonts w:cstheme="minorHAnsi"/>
-          <w:sz w:val="24"/>
-          <w:szCs w:val="24"/>
-        </w:rPr>
-        <w:t xml:space="preserve"> = True</w:t>
-      </w:r>
-    </w:p>
-    <w:p>
-      <w:pPr>
-        <w:pStyle w:val="ListParagraph"/>
-        <w:numPr>
-          <w:ilvl w:val="0"/>
-          <w:numId w:val="1"/>
-        </w:numPr>
-        <w:rPr>
-          <w:rFonts w:cstheme="minorHAnsi"/>
-          <w:sz w:val="24"/>
-          <w:szCs w:val="24"/>
-        </w:rPr>
-      </w:pPr>
-      <w:proofErr w:type="spellStart"/>
-      <w:r>
-        <w:rPr>
-          <w:rFonts w:cstheme="minorHAnsi"/>
-          <w:sz w:val="24"/>
-          <w:szCs w:val="24"/>
-        </w:rPr>
-        <w:t>use_dynamic_depth_limit</w:t>
-      </w:r>
-      <w:proofErr w:type="spellEnd"/>
-      <w:r>
-        <w:rPr>
-          <w:rFonts w:cstheme="minorHAnsi"/>
-          <w:sz w:val="24"/>
-          <w:szCs w:val="24"/>
-        </w:rPr>
-        <w:t xml:space="preserve"> = True</w:t>
-      </w:r>
-    </w:p>
-    <w:p>
-      <w:pPr>
-        <w:pStyle w:val="ListParagraph"/>
-        <w:numPr>
-          <w:ilvl w:val="0"/>
-          <w:numId w:val="1"/>
-        </w:numPr>
-        <w:rPr>
-          <w:rFonts w:cstheme="minorHAnsi"/>
-          <w:sz w:val="24"/>
-          <w:szCs w:val="24"/>
-        </w:rPr>
-      </w:pPr>
-      <w:proofErr w:type="spellStart"/>
-      <w:r>
-        <w:rPr>
-          <w:rFonts w:cstheme="minorHAnsi"/>
-          <w:sz w:val="24"/>
-          <w:szCs w:val="24"/>
-        </w:rPr>
-        <w:t>solution_limit</w:t>
-      </w:r>
-      <w:proofErr w:type="spellEnd"/>
-      <w:r>
-        <w:rPr>
-          <w:rFonts w:cstheme="minorHAnsi"/>
-          <w:sz w:val="24"/>
-          <w:szCs w:val="24"/>
-        </w:rPr>
-        <w:t xml:space="preserve"> = 1000</w:t>
-      </w:r>
-    </w:p>
-    <w:p>
-      <w:pPr>
-        <w:pStyle w:val="ListParagraph"/>
-        <w:numPr>
-          <w:ilvl w:val="0"/>
-          <w:numId w:val="1"/>
-        </w:numPr>
-        <w:rPr>
-          <w:rFonts w:cstheme="minorHAnsi"/>
-          <w:sz w:val="24"/>
-          <w:szCs w:val="24"/>
-        </w:rPr>
-      </w:pPr>
-      <w:r>
-        <w:rPr>
-          <w:rFonts w:cstheme="minorHAnsi"/>
-          <w:sz w:val="24"/>
-          <w:szCs w:val="24"/>
-        </w:rPr>
-        <w:t>depth = 3</w:t>
-      </w:r>
-    </w:p>
-    <w:p>
-      <w:pPr>
-        <w:pStyle w:val="ListParagraph"/>
-        <w:numPr>
-          <w:ilvl w:val="0"/>
-          <w:numId w:val="1"/>
-        </w:numPr>
-        <w:rPr>
-          <w:rFonts w:cstheme="minorHAnsi"/>
-          <w:sz w:val="24"/>
-          <w:szCs w:val="24"/>
-        </w:rPr>
-      </w:pPr>
-    </w:p>
-    <w:p>
-      <w:pPr>
-        <w:pStyle w:val="ListParagraph"/>
-        <w:numPr>
-          <w:ilvl w:val="0"/>
-          <w:numId w:val="1"/>
-        </w:numPr>
-        <w:rPr>
-          <w:rFonts w:cstheme="minorHAnsi"/>
-          <w:sz w:val="24"/>
-          <w:szCs w:val="24"/>
-        </w:rPr>
-      </w:pPr>
-      <w:proofErr w:type="spellStart"/>
-      <w:r>
-        <w:rPr>
-          <w:rFonts w:cstheme="minorHAnsi"/>
-          <w:sz w:val="24"/>
-          <w:szCs w:val="24"/>
-        </w:rPr>
-        <w:t>interventions_on</w:t>
-      </w:r>
-      <w:proofErr w:type="spellEnd"/>
-      <w:r>
-        <w:rPr>
-          <w:rFonts w:cstheme="minorHAnsi"/>
-          <w:sz w:val="24"/>
-          <w:szCs w:val="24"/>
-        </w:rPr>
-        <w:t xml:space="preserve"> = True  # Do we want interventions ?</w:t>
-      </w:r>
-    </w:p>
-    <w:p>
-      <w:pPr>
-        <w:pStyle w:val="ListParagraph"/>
-        <w:numPr>
-          <w:ilvl w:val="0"/>
-          <w:numId w:val="1"/>
-        </w:numPr>
-        <w:rPr>
-          <w:rFonts w:cstheme="minorHAnsi"/>
-          <w:sz w:val="24"/>
-          <w:szCs w:val="24"/>
-        </w:rPr>
-      </w:pPr>
-    </w:p>
-    <w:p>
-      <w:pPr>
-        <w:pStyle w:val="ListParagraph"/>
-        <w:numPr>
-          <w:ilvl w:val="0"/>
-          <w:numId w:val="1"/>
-        </w:numPr>
-        <w:rPr>
-          <w:rFonts w:cstheme="minorHAnsi"/>
-          <w:sz w:val="24"/>
-          <w:szCs w:val="24"/>
-        </w:rPr>
-      </w:pPr>
-      <w:r>
-        <w:rPr>
-          <w:rFonts w:cstheme="minorHAnsi"/>
-          <w:sz w:val="24"/>
-          <w:szCs w:val="24"/>
-        </w:rPr>
-        <w:t>seed = 123456654321</w:t>
-      </w:r>
-    </w:p>
-    <w:p>
-      <w:pPr>
-        <w:pStyle w:val="ListParagraph"/>
-        <w:numPr>
-          <w:ilvl w:val="0"/>
-          <w:numId w:val="1"/>
-        </w:numPr>
-        <w:rPr>
-          <w:rFonts w:cstheme="minorHAnsi"/>
-          <w:sz w:val="24"/>
-          <w:szCs w:val="24"/>
-        </w:rPr>
-      </w:pPr>
-    </w:p>
-    <w:p>
-      <w:pPr>
-        <w:pStyle w:val="ListParagraph"/>
-        <w:numPr>
-          <w:ilvl w:val="0"/>
-          <w:numId w:val="1"/>
-        </w:numPr>
-        <w:rPr>
-          <w:rFonts w:cstheme="minorHAnsi"/>
-          <w:sz w:val="24"/>
-          <w:szCs w:val="24"/>
-        </w:rPr>
-      </w:pPr>
-      <w:r>
-        <w:rPr>
-          <w:rFonts w:cstheme="minorHAnsi"/>
-          <w:sz w:val="24"/>
-          <w:szCs w:val="24"/>
-        </w:rPr>
-        <w:t># Parameters for trade selectivity, index 0 and 1 are k and x_0 for not selective countries,</w:t>
-      </w:r>
-    </w:p>
-    <w:p>
-      <w:pPr>
-        <w:pStyle w:val="ListParagraph"/>
-        <w:numPr>
-          <w:ilvl w:val="0"/>
-          <w:numId w:val="1"/>
-        </w:numPr>
-        <w:rPr>
-          <w:rFonts w:cstheme="minorHAnsi"/>
-          <w:sz w:val="24"/>
-          <w:szCs w:val="24"/>
-        </w:rPr>
-      </w:pPr>
-      <w:r>
-        <w:rPr>
-          <w:rFonts w:cstheme="minorHAnsi"/>
-          <w:sz w:val="24"/>
-          <w:szCs w:val="24"/>
-        </w:rPr>
-        <w:t xml:space="preserve"># index 2 and 3 are </w:t>
-      </w:r>
-      <w:proofErr w:type="spellStart"/>
-      <w:r>
-        <w:rPr>
-          <w:rFonts w:cstheme="minorHAnsi"/>
-          <w:sz w:val="24"/>
-          <w:szCs w:val="24"/>
-        </w:rPr>
-        <w:t>are</w:t>
-      </w:r>
-      <w:proofErr w:type="spellEnd"/>
-      <w:r>
-        <w:rPr>
-          <w:rFonts w:cstheme="minorHAnsi"/>
-          <w:sz w:val="24"/>
-          <w:szCs w:val="24"/>
-        </w:rPr>
-        <w:t xml:space="preserve"> k and x_0 for selective countries</w:t>
-      </w:r>
-    </w:p>
-    <w:p>
-      <w:pPr>
-        <w:pStyle w:val="ListParagraph"/>
-        <w:numPr>
-          <w:ilvl w:val="0"/>
-          <w:numId w:val="1"/>
-        </w:numPr>
-        <w:rPr>
-          <w:rFonts w:cstheme="minorHAnsi"/>
-          <w:sz w:val="24"/>
-          <w:szCs w:val="24"/>
-        </w:rPr>
-      </w:pPr>
-      <w:proofErr w:type="spellStart"/>
-      <w:r>
-        <w:rPr>
-          <w:rFonts w:cstheme="minorHAnsi"/>
-          <w:sz w:val="24"/>
-          <w:szCs w:val="24"/>
-        </w:rPr>
-        <w:t>trade_selectivity_parameters</w:t>
-      </w:r>
-      <w:proofErr w:type="spellEnd"/>
-      <w:r>
-        <w:rPr>
-          <w:rFonts w:cstheme="minorHAnsi"/>
-          <w:sz w:val="24"/>
-          <w:szCs w:val="24"/>
-        </w:rPr>
-        <w:t xml:space="preserve"> = [1, 100, 2, 200]</w:t>
-      </w:r>
-    </w:p>
-    <w:p>
-      <w:pPr>
-        <w:pStyle w:val="ListParagraph"/>
-        <w:numPr>
-          <w:ilvl w:val="0"/>
-          <w:numId w:val="1"/>
-        </w:numPr>
-        <w:rPr>
-          <w:rFonts w:cstheme="minorHAnsi"/>
-          <w:sz w:val="24"/>
-          <w:szCs w:val="24"/>
-        </w:rPr>
-      </w:pPr>
-    </w:p>
-    <w:p>
-      <w:pPr>
-        <w:pStyle w:val="ListParagraph"/>
-        <w:numPr>
-          <w:ilvl w:val="0"/>
-          <w:numId w:val="1"/>
-        </w:numPr>
-        <w:rPr>
-          <w:rFonts w:cstheme="minorHAnsi"/>
-          <w:sz w:val="24"/>
-          <w:szCs w:val="24"/>
-        </w:rPr>
-      </w:pPr>
-    </w:p>
-    <w:p>
-      <w:pPr>
-        <w:pStyle w:val="ListParagraph"/>
-        <w:numPr>
-          <w:ilvl w:val="0"/>
-          <w:numId w:val="1"/>
-        </w:numPr>
-        <w:rPr>
-          <w:rFonts w:cstheme="minorHAnsi"/>
-          <w:sz w:val="24"/>
-          <w:szCs w:val="24"/>
-        </w:rPr>
-      </w:pPr>
-      <w:r>
-        <w:rPr>
-          <w:rFonts w:cstheme="minorHAnsi"/>
-          <w:sz w:val="24"/>
-          <w:szCs w:val="24"/>
-        </w:rPr>
-        <w:t># Game Input Files</w:t>
-      </w:r>
-    </w:p>
-    <w:p>
-      <w:pPr>
-        <w:pStyle w:val="ListParagraph"/>
-        <w:numPr>
-          <w:ilvl w:val="0"/>
-          <w:numId w:val="1"/>
-        </w:numPr>
-        <w:rPr>
-          <w:rFonts w:cstheme="minorHAnsi"/>
-          <w:sz w:val="24"/>
-          <w:szCs w:val="24"/>
-        </w:rPr>
-      </w:pPr>
-      <w:proofErr w:type="spellStart"/>
-      <w:r>
-        <w:rPr>
-          <w:rFonts w:cstheme="minorHAnsi"/>
-          <w:sz w:val="24"/>
-          <w:szCs w:val="24"/>
-        </w:rPr>
-        <w:t>initial_state_filename</w:t>
-      </w:r>
-      <w:proofErr w:type="spellEnd"/>
-      <w:r>
-        <w:rPr>
-          <w:rFonts w:cstheme="minorHAnsi"/>
-          <w:sz w:val="24"/>
-          <w:szCs w:val="24"/>
-        </w:rPr>
-        <w:t xml:space="preserve"> = "./</w:t>
-      </w:r>
-      <w:proofErr w:type="spellStart"/>
-      <w:r>
-        <w:rPr>
-          <w:rFonts w:cstheme="minorHAnsi"/>
-          <w:sz w:val="24"/>
-          <w:szCs w:val="24"/>
-        </w:rPr>
-        <w:t>input_files</w:t>
-      </w:r>
-      <w:proofErr w:type="spellEnd"/>
-      <w:r>
-        <w:rPr>
-          <w:rFonts w:cstheme="minorHAnsi"/>
-          <w:sz w:val="24"/>
-          <w:szCs w:val="24"/>
-        </w:rPr>
-        <w:t>/MLD0.5_ARQ2.xlsx"</w:t>
-      </w:r>
-    </w:p>
-    <w:p>
-      <w:pPr>
-        <w:pStyle w:val="ListParagraph"/>
-        <w:numPr>
-          <w:ilvl w:val="0"/>
-          <w:numId w:val="1"/>
-        </w:numPr>
-        <w:rPr>
-          <w:rFonts w:cstheme="minorHAnsi"/>
-          <w:sz w:val="24"/>
-          <w:szCs w:val="24"/>
-        </w:rPr>
-      </w:pPr>
-      <w:proofErr w:type="spellStart"/>
-      <w:r>
-        <w:rPr>
-          <w:rFonts w:cstheme="minorHAnsi"/>
-          <w:sz w:val="24"/>
-          <w:szCs w:val="24"/>
-        </w:rPr>
-        <w:t>initial_resource_filename</w:t>
-      </w:r>
-      <w:proofErr w:type="spellEnd"/>
-      <w:r>
-        <w:rPr>
-          <w:rFonts w:cstheme="minorHAnsi"/>
-          <w:sz w:val="24"/>
-          <w:szCs w:val="24"/>
-        </w:rPr>
-        <w:t xml:space="preserve"> = "./</w:t>
-      </w:r>
-      <w:proofErr w:type="spellStart"/>
-      <w:r>
-        <w:rPr>
-          <w:rFonts w:cstheme="minorHAnsi"/>
-          <w:sz w:val="24"/>
-          <w:szCs w:val="24"/>
-        </w:rPr>
-        <w:t>input_files</w:t>
-      </w:r>
-      <w:proofErr w:type="spellEnd"/>
-      <w:r>
-        <w:rPr>
-          <w:rFonts w:cstheme="minorHAnsi"/>
-          <w:sz w:val="24"/>
-          <w:szCs w:val="24"/>
-        </w:rPr>
-        <w:t>/Resources.xlsx"</w:t>
-      </w:r>
-    </w:p>
-    <w:p>
-      <w:pPr>
-        <w:pStyle w:val="ListParagraph"/>
-        <w:numPr>
-          <w:ilvl w:val="0"/>
-          <w:numId w:val="1"/>
-        </w:numPr>
-        <w:rPr>
-          <w:rFonts w:cstheme="minorHAnsi"/>
-          <w:sz w:val="24"/>
-          <w:szCs w:val="24"/>
-        </w:rPr>
-      </w:pPr>
-      <w:proofErr w:type="spellStart"/>
-      <w:r>
-        <w:rPr>
-          <w:rFonts w:cstheme="minorHAnsi"/>
-          <w:sz w:val="24"/>
-          <w:szCs w:val="24"/>
-        </w:rPr>
-        <w:t>initial_interventions_filename</w:t>
-      </w:r>
-      <w:proofErr w:type="spellEnd"/>
-      <w:r>
-        <w:rPr>
-          <w:rFonts w:cstheme="minorHAnsi"/>
-          <w:sz w:val="24"/>
-          <w:szCs w:val="24"/>
-        </w:rPr>
-        <w:t xml:space="preserve"> = "./</w:t>
-      </w:r>
-      <w:proofErr w:type="spellStart"/>
-      <w:r>
-        <w:rPr>
-          <w:rFonts w:cstheme="minorHAnsi"/>
-          <w:sz w:val="24"/>
-          <w:szCs w:val="24"/>
-        </w:rPr>
-        <w:t>input_files</w:t>
-      </w:r>
-      <w:proofErr w:type="spellEnd"/>
-      <w:r>
-        <w:rPr>
-          <w:rFonts w:cstheme="minorHAnsi"/>
-          <w:sz w:val="24"/>
-          <w:szCs w:val="24"/>
-        </w:rPr>
-        <w:t>/Interventions_case3.xlsx"</w:t>
-      </w:r>
-    </w:p>
-    <w:p>
-      <w:pPr>
-        <w:pStyle w:val="ListParagraph"/>
-        <w:numPr>
-          <w:ilvl w:val="0"/>
-          <w:numId w:val="1"/>
-        </w:numPr>
-        <w:rPr>
-          <w:rFonts w:cstheme="minorHAnsi"/>
-          <w:sz w:val="24"/>
-          <w:szCs w:val="24"/>
-        </w:rPr>
-      </w:pPr>
-    </w:p>
-    <w:p>
-      <w:pPr>
-        <w:pStyle w:val="ListParagraph"/>
-        <w:numPr>
-          <w:ilvl w:val="0"/>
-          <w:numId w:val="1"/>
-        </w:numPr>
-        <w:rPr>
-          <w:rFonts w:cstheme="minorHAnsi"/>
-          <w:sz w:val="24"/>
-          <w:szCs w:val="24"/>
-        </w:rPr>
-      </w:pPr>
-    </w:p>
-    <w:p>
-      <w:pPr>
-        <w:pStyle w:val="ListParagraph"/>
-        <w:numPr>
-          <w:ilvl w:val="0"/>
-          <w:numId w:val="1"/>
-        </w:numPr>
-        <w:rPr>
-          <w:rFonts w:cstheme="minorHAnsi"/>
-          <w:sz w:val="24"/>
-          <w:szCs w:val="24"/>
-        </w:rPr>
-      </w:pPr>
-      <w:r>
-        <w:rPr>
-          <w:rFonts w:cstheme="minorHAnsi"/>
-          <w:sz w:val="24"/>
-          <w:szCs w:val="24"/>
-        </w:rPr>
-        <w:t># Game Output Files</w:t>
-      </w:r>
-    </w:p>
-    <w:p>
-      <w:pPr>
-        <w:pStyle w:val="ListParagraph"/>
-        <w:numPr>
-          <w:ilvl w:val="0"/>
-          <w:numId w:val="1"/>
-        </w:numPr>
-        <w:rPr>
-          <w:rFonts w:cstheme="minorHAnsi"/>
-          <w:sz w:val="24"/>
-          <w:szCs w:val="24"/>
-        </w:rPr>
-      </w:pPr>
-      <w:proofErr w:type="spellStart"/>
-      <w:r>
-        <w:rPr>
-          <w:rFonts w:cstheme="minorHAnsi"/>
-          <w:sz w:val="24"/>
-          <w:szCs w:val="24"/>
-        </w:rPr>
-        <w:t>output_schedule_filename</w:t>
-      </w:r>
-      <w:proofErr w:type="spellEnd"/>
-      <w:r>
-        <w:rPr>
-          <w:rFonts w:cstheme="minorHAnsi"/>
-          <w:sz w:val="24"/>
-          <w:szCs w:val="24"/>
-        </w:rPr>
-        <w:t xml:space="preserve"> = "./</w:t>
-      </w:r>
-      <w:proofErr w:type="spellStart"/>
-      <w:r>
-        <w:rPr>
-          <w:rFonts w:cstheme="minorHAnsi"/>
-          <w:sz w:val="24"/>
-          <w:szCs w:val="24"/>
-        </w:rPr>
-        <w:t>output_files</w:t>
-      </w:r>
-      <w:proofErr w:type="spellEnd"/>
-      <w:r>
-        <w:rPr>
-          <w:rFonts w:cstheme="minorHAnsi"/>
-          <w:sz w:val="24"/>
-          <w:szCs w:val="24"/>
-        </w:rPr>
-        <w:t>/interventions_c3.txt"  # Output - Print for each search best EU and path.</w:t>
-      </w:r>
-    </w:p>
-    <w:p>
-      <w:pPr>
-        <w:pStyle w:val="ListParagraph"/>
-        <w:numPr>
-          <w:ilvl w:val="0"/>
-          <w:numId w:val="1"/>
-        </w:numPr>
-        <w:rPr>
-          <w:rFonts w:cstheme="minorHAnsi"/>
-          <w:sz w:val="24"/>
-          <w:szCs w:val="24"/>
-        </w:rPr>
-      </w:pPr>
-    </w:p>
-    <w:p>
-      <w:pPr>
-        <w:pStyle w:val="ListParagraph"/>
-        <w:numPr>
-          <w:ilvl w:val="0"/>
-          <w:numId w:val="1"/>
-        </w:numPr>
-        <w:rPr>
-          <w:rFonts w:cstheme="minorHAnsi"/>
-          <w:sz w:val="24"/>
-          <w:szCs w:val="24"/>
-        </w:rPr>
-      </w:pPr>
-      <w:proofErr w:type="spellStart"/>
-      <w:r>
-        <w:rPr>
-          <w:rFonts w:cstheme="minorHAnsi"/>
-          <w:sz w:val="24"/>
-          <w:szCs w:val="24"/>
-        </w:rPr>
-        <w:t>game_state_print</w:t>
-      </w:r>
-      <w:proofErr w:type="spellEnd"/>
-      <w:r>
-        <w:rPr>
-          <w:rFonts w:cstheme="minorHAnsi"/>
-          <w:sz w:val="24"/>
-          <w:szCs w:val="24"/>
-        </w:rPr>
-        <w:t xml:space="preserve"> = True  # Print game state ?</w:t>
-      </w:r>
-    </w:p>
-    <w:p>
-      <w:pPr>
-        <w:pStyle w:val="ListParagraph"/>
-        <w:numPr>
-          <w:ilvl w:val="0"/>
-          <w:numId w:val="1"/>
-        </w:numPr>
-        <w:rPr>
-          <w:rFonts w:cstheme="minorHAnsi"/>
-          <w:sz w:val="24"/>
-          <w:szCs w:val="24"/>
-        </w:rPr>
-      </w:pPr>
-      <w:proofErr w:type="spellStart"/>
-      <w:r>
-        <w:rPr>
-          <w:rFonts w:cstheme="minorHAnsi"/>
-          <w:sz w:val="24"/>
-          <w:szCs w:val="24"/>
-        </w:rPr>
-        <w:t>game_state_filename</w:t>
-      </w:r>
-      <w:proofErr w:type="spellEnd"/>
-      <w:r>
-        <w:rPr>
-          <w:rFonts w:cstheme="minorHAnsi"/>
-          <w:sz w:val="24"/>
-          <w:szCs w:val="24"/>
-        </w:rPr>
-        <w:t xml:space="preserve"> = "./</w:t>
-      </w:r>
-      <w:proofErr w:type="spellStart"/>
-      <w:r>
-        <w:rPr>
-          <w:rFonts w:cstheme="minorHAnsi"/>
-          <w:sz w:val="24"/>
-          <w:szCs w:val="24"/>
-        </w:rPr>
-        <w:t>game_output_files</w:t>
-      </w:r>
-      <w:proofErr w:type="spellEnd"/>
-      <w:r>
-        <w:rPr>
-          <w:rFonts w:cstheme="minorHAnsi"/>
-          <w:sz w:val="24"/>
-          <w:szCs w:val="24"/>
-        </w:rPr>
-        <w:t>/interventions_c3.csv"  # Game State Delta State Quality outputs</w:t>
-      </w:r>
-    </w:p>
-    <w:p>
-      <w:pPr>
-        <w:ind w:firstLine="720"/>
-        <w:rPr>
-          <w:rFonts w:cstheme="minorHAnsi"/>
-          <w:sz w:val="24"/>
-          <w:szCs w:val="24"/>
-        </w:rPr>
-      </w:pPr>
-      <w:r>
-        <w:rPr>
-          <w:rFonts w:cstheme="minorHAnsi"/>
-          <w:sz w:val="24"/>
-          <w:szCs w:val="24"/>
-        </w:rPr>
-        <w:t>End State:</w:t>
-      </w:r>
-    </w:p>
-    <w:p>
-      <w:pPr>
-        <w:rPr>
-          <w:rFonts w:cstheme="minorHAnsi"/>
-          <w:sz w:val="24"/>
-          <w:szCs w:val="24"/>
-        </w:rPr>
-      </w:pPr>
-      <w:r>
         <w:drawing>
           <wp:inline distT="0" distB="0" distL="0" distR="0" wp14:anchorId="32385883" wp14:editId="6916A871">
             <wp:extent cx="6665446" cy="1330036"/>
@@ -8011,6 +8367,7 @@
   <w:style w:type="character" w:default="1" w:styleId="DefaultParagraphFont">
     <w:name w:val="Default Paragraph Font"/>
     <w:uiPriority w:val="1"/>
+    <w:semiHidden/>
     <w:unhideWhenUsed/>
   </w:style>
   <w:style w:type="table" w:default="1" w:styleId="TableNormal">

</xml_diff>